<commit_message>
Actualizaciones relacionadas con RCLV
</commit_message>
<xml_diff>
--- a/0-varios/Memoria del Proyecto.docx
+++ b/0-varios/Memoria del Proyecto.docx
@@ -624,26 +624,29 @@
           </w:p>
           <w:p>
             <w:pPr>
-              <w:pStyle w:val="Dots-Pendiente"/>
+              <w:pStyle w:val="Dots"/>
             </w:pPr>
             <w:r>
               <w:t>Bloqueo del usuario para inputs si está penalizado</w:t>
             </w:r>
-            <w:bookmarkStart w:id="0" w:name="_GoBack"/>
-            <w:bookmarkEnd w:id="0"/>
           </w:p>
           <w:p>
             <w:pPr>
               <w:pStyle w:val="Dots-Pendiente"/>
             </w:pPr>
             <w:r>
-              <w:t>Agregado y edición de</w:t>
+              <w:t>Agregado de</w:t>
             </w:r>
             <w:r>
               <w:t xml:space="preserve"> RCLV</w:t>
             </w:r>
             <w:r>
-              <w:t xml:space="preserve"> y sus revisiones</w:t>
+              <w:t xml:space="preserve"> y su</w:t>
+            </w:r>
+            <w:bookmarkStart w:id="0" w:name="_GoBack"/>
+            <w:bookmarkEnd w:id="0"/>
+            <w:r>
+              <w:t xml:space="preserve"> revisión</w:t>
             </w:r>
           </w:p>
           <w:p>
@@ -1066,6 +1069,23 @@
             </w:pPr>
             <w:r>
               <w:t>Edición de la cuenta del usuario</w:t>
+            </w:r>
+          </w:p>
+          <w:p>
+            <w:pPr>
+              <w:pStyle w:val="Dots-Siguienteversin"/>
+            </w:pPr>
+            <w:r>
+              <w:t>Edición</w:t>
+            </w:r>
+            <w:r>
+              <w:t xml:space="preserve"> de RCLV</w:t>
+            </w:r>
+            <w:r>
+              <w:t xml:space="preserve"> y su revisió</w:t>
+            </w:r>
+            <w:r>
+              <w:t>n</w:t>
             </w:r>
           </w:p>
         </w:tc>
@@ -9917,7 +9937,7 @@
 </file>
 
 <file path=customXml/itemProps1.xml><?xml version="1.0" encoding="utf-8"?>
-<ds:datastoreItem xmlns:ds="http://schemas.openxmlformats.org/officeDocument/2006/customXml" ds:itemID="{7431C571-5D50-4D22-93A8-FD7B3FCC39A6}">
+<ds:datastoreItem xmlns:ds="http://schemas.openxmlformats.org/officeDocument/2006/customXml" ds:itemID="{569B2545-9D2B-49C6-8DE3-5FBD01E02FC5}">
   <ds:schemaRefs>
     <ds:schemaRef ds:uri="http://schemas.openxmlformats.org/officeDocument/2006/bibliography"/>
   </ds:schemaRefs>

</xml_diff>

<commit_message>
Completar la revisión de RCLV
</commit_message>
<xml_diff>
--- a/0-varios/Memoria del Proyecto.docx
+++ b/0-varios/Memoria del Proyecto.docx
@@ -133,7 +133,6 @@
                               <w:txbxContent>
                                 <w:p>
                                   <w:pPr>
-                                    <w:pStyle w:val="Sinespaciado"/>
                                     <w:spacing w:before="120"/>
                                     <w:jc w:val="center"/>
                                     <w:rPr>
@@ -233,7 +232,6 @@
                                   <w:sdtContent>
                                     <w:p>
                                       <w:pPr>
-                                        <w:pStyle w:val="Sinespaciado"/>
                                         <w:jc w:val="center"/>
                                         <w:rPr>
                                           <w:rFonts w:asciiTheme="majorHAnsi" w:eastAsiaTheme="majorEastAsia" w:hAnsiTheme="majorHAnsi" w:cstheme="majorBidi"/>
@@ -286,7 +284,6 @@
                         <w:txbxContent>
                           <w:p>
                             <w:pPr>
-                              <w:pStyle w:val="Sinespaciado"/>
                               <w:spacing w:before="120"/>
                               <w:jc w:val="center"/>
                               <w:rPr>
@@ -352,7 +349,6 @@
                             <w:sdtContent>
                               <w:p>
                                 <w:pPr>
-                                  <w:pStyle w:val="Sinespaciado"/>
                                   <w:jc w:val="center"/>
                                   <w:rPr>
                                     <w:rFonts w:asciiTheme="majorHAnsi" w:eastAsiaTheme="majorEastAsia" w:hAnsiTheme="majorHAnsi" w:cstheme="majorBidi"/>
@@ -630,13 +626,8 @@
               <w:t xml:space="preserve">Bloqueo del usuario </w:t>
             </w:r>
             <w:r>
-              <w:t>penalizado</w:t>
-            </w:r>
-            <w:r>
-              <w:t xml:space="preserve"> </w:t>
-            </w:r>
-            <w:bookmarkStart w:id="0" w:name="_GoBack"/>
-            <w:bookmarkEnd w:id="0"/>
+              <w:t xml:space="preserve">penalizado </w:t>
+            </w:r>
             <w:r>
               <w:t xml:space="preserve">para </w:t>
             </w:r>
@@ -1085,16 +1076,7 @@
               <w:pStyle w:val="Dots-Siguienteversin"/>
             </w:pPr>
             <w:r>
-              <w:t>Edición</w:t>
-            </w:r>
-            <w:r>
-              <w:t xml:space="preserve"> de RCLV</w:t>
-            </w:r>
-            <w:r>
-              <w:t xml:space="preserve"> y su revisió</w:t>
-            </w:r>
-            <w:r>
-              <w:t>n</w:t>
+              <w:t>Edición de RCLV y su revisión</w:t>
             </w:r>
           </w:p>
         </w:tc>
@@ -4151,20 +4133,78 @@
       <w:pPr>
         <w:pStyle w:val="Ttulo1"/>
       </w:pPr>
-      <w:bookmarkStart w:id="1" w:name="_Toc102975792"/>
+      <w:bookmarkStart w:id="0" w:name="_Toc102975792"/>
       <w:r>
         <w:lastRenderedPageBreak/>
         <w:t>Introducción</w:t>
       </w:r>
+      <w:bookmarkEnd w:id="0"/>
+    </w:p>
+    <w:p>
+      <w:pPr>
+        <w:pStyle w:val="Ttulo2"/>
+      </w:pPr>
+      <w:bookmarkStart w:id="1" w:name="_Toc102975793"/>
+      <w:r>
+        <w:t>Propósito</w:t>
+      </w:r>
       <w:bookmarkEnd w:id="1"/>
     </w:p>
     <w:p>
       <w:pPr>
+        <w:pStyle w:val="Dots"/>
+      </w:pPr>
+      <w:r>
+        <w:t>Principal</w:t>
+      </w:r>
+      <w:r>
+        <w:t>: hacer accesible al gran público, todas las películas que tengan relación con la Iglesia Católic</w:t>
+      </w:r>
+      <w:r>
+        <w:t>a, y también aquella</w:t>
+      </w:r>
+      <w:r>
+        <w:t>s que sin tenerla sí tienen valores afines a ella.</w:t>
+      </w:r>
+    </w:p>
+    <w:p>
+      <w:pPr>
+        <w:pStyle w:val="Dots"/>
+      </w:pPr>
+      <w:r>
+        <w:t>Ayudar a los productores de estas películas a difundir su material cinematográfico.</w:t>
+      </w:r>
+    </w:p>
+    <w:p>
+      <w:pPr>
+        <w:pStyle w:val="Dots"/>
+      </w:pPr>
+      <w:r>
+        <w:t xml:space="preserve">Colaborar </w:t>
+      </w:r>
+      <w:r>
+        <w:t>co</w:t>
+      </w:r>
+      <w:r>
+        <w:t xml:space="preserve">n el respeto a los derechos de autor, </w:t>
+      </w:r>
+      <w:r>
+        <w:t>disuadiendo su violación</w:t>
+      </w:r>
+      <w:r>
+        <w:t>.</w:t>
+      </w:r>
+    </w:p>
+    <w:p>
+      <w:pPr>
         <w:pStyle w:val="Ttulo2"/>
       </w:pPr>
-      <w:bookmarkStart w:id="2" w:name="_Toc102975793"/>
-      <w:r>
-        <w:t>Propósito</w:t>
+      <w:bookmarkStart w:id="2" w:name="_Toc102975794"/>
+      <w:r>
+        <w:t>Criterios</w:t>
+      </w:r>
+      <w:r>
+        <w:t xml:space="preserve"> Generales</w:t>
       </w:r>
       <w:bookmarkEnd w:id="2"/>
     </w:p>
@@ -4173,16 +4213,75 @@
         <w:pStyle w:val="Dots"/>
       </w:pPr>
       <w:r>
-        <w:t>Principal</w:t>
-      </w:r>
-      <w:r>
-        <w:t>: hacer accesible al gran público, todas las películas que tengan relación con la Iglesia Católic</w:t>
-      </w:r>
-      <w:r>
-        <w:t>a, y también aquella</w:t>
-      </w:r>
-      <w:r>
-        <w:t>s que sin tenerla sí tienen valores afines a ella.</w:t>
+        <w:t>Nomenclatura</w:t>
+      </w:r>
+      <w:r>
+        <w:t>:</w:t>
+      </w:r>
+    </w:p>
+    <w:p>
+      <w:pPr>
+        <w:pStyle w:val="Nmeros"/>
+      </w:pPr>
+      <w:r>
+        <w:rPr>
+          <w:b/>
+        </w:rPr>
+        <w:t>Productos</w:t>
+      </w:r>
+      <w:r>
+        <w:t>: las películas, las colecciones y sus capítulos.</w:t>
+      </w:r>
+    </w:p>
+    <w:p>
+      <w:pPr>
+        <w:pStyle w:val="Nmeros"/>
+      </w:pPr>
+      <w:r>
+        <w:rPr>
+          <w:b/>
+        </w:rPr>
+        <w:t>RCLV</w:t>
+      </w:r>
+      <w:r>
+        <w:t xml:space="preserve"> </w:t>
+      </w:r>
+      <w:r>
+        <w:t>(</w:t>
+      </w:r>
+      <w:r>
+        <w:t>Relación con la Vida</w:t>
+      </w:r>
+      <w:r>
+        <w:t>): los personajes históricos, los hechos históricos y los valores que aparezcan en los productos.</w:t>
+      </w:r>
+    </w:p>
+    <w:p>
+      <w:pPr>
+        <w:pStyle w:val="Nmeros"/>
+      </w:pPr>
+      <w:r>
+        <w:rPr>
+          <w:b/>
+        </w:rPr>
+        <w:t>Links</w:t>
+      </w:r>
+      <w:r>
+        <w:t>: los hipervínculos que nos permiten ver un trailer o una película o capítulo</w:t>
+      </w:r>
+    </w:p>
+    <w:p>
+      <w:pPr>
+        <w:pStyle w:val="Nmeros"/>
+      </w:pPr>
+      <w:r>
+        <w:rPr>
+          <w:b/>
+        </w:rPr>
+        <w:t>Entidad</w:t>
+      </w:r>
+      <w:r>
+        <w:t>: cualquiera de los anteriores.</w:t>
       </w:r>
     </w:p>
     <w:p>
@@ -4190,7 +4289,13 @@
         <w:pStyle w:val="Dots"/>
       </w:pPr>
       <w:r>
-        <w:t>Ayudar a los productores de estas películas a difundir su material cinematográfico.</w:t>
+        <w:t>No queremos ofrecer links que vinculen a sitios que no respet</w:t>
+      </w:r>
+      <w:r>
+        <w:t>e</w:t>
+      </w:r>
+      <w:r>
+        <w:t>n los derechos de autor.</w:t>
       </w:r>
     </w:p>
     <w:p>
@@ -4198,16 +4303,202 @@
         <w:pStyle w:val="Dots"/>
       </w:pPr>
       <w:r>
-        <w:t xml:space="preserve">Colaborar </w:t>
-      </w:r>
-      <w:r>
-        <w:t>co</w:t>
-      </w:r>
-      <w:r>
-        <w:t xml:space="preserve">n el respeto a los derechos de autor, </w:t>
-      </w:r>
-      <w:r>
-        <w:t>disuadiendo su violación</w:t>
+        <w:t xml:space="preserve">Cada usuario tendrá asignado un </w:t>
+      </w:r>
+      <w:r>
+        <w:rPr>
+          <w:b/>
+        </w:rPr>
+        <w:t>rol</w:t>
+      </w:r>
+      <w:r>
+        <w:t>, y cada rol tiene asignado un alcance de permisos de acceso.</w:t>
+      </w:r>
+    </w:p>
+    <w:p>
+      <w:pPr>
+        <w:pStyle w:val="Dots"/>
+      </w:pPr>
+      <w:r>
+        <w:t xml:space="preserve"> </w:t>
+      </w:r>
+      <w:r>
+        <w:t xml:space="preserve">La base de datos de películas será enriquecida por </w:t>
+      </w:r>
+      <w:r>
+        <w:t xml:space="preserve">los </w:t>
+      </w:r>
+      <w:r>
+        <w:t xml:space="preserve">usuarios </w:t>
+      </w:r>
+      <w:r>
+        <w:t>de la página, con un protocolo de roles y control</w:t>
+      </w:r>
+      <w:r>
+        <w:t>es</w:t>
+      </w:r>
+      <w:r>
+        <w:t xml:space="preserve"> para preservar su integridad.</w:t>
+      </w:r>
+    </w:p>
+    <w:p>
+      <w:pPr>
+        <w:pStyle w:val="Dots-Pendiente"/>
+      </w:pPr>
+      <w:r>
+        <w:t xml:space="preserve">Cada ingreso de información por parte de cualquier usuario, impacta en su desempeño de </w:t>
+      </w:r>
+      <w:r>
+        <w:rPr>
+          <w:i/>
+        </w:rPr>
+        <w:t>data-entry</w:t>
+      </w:r>
+      <w:r>
+        <w:t>, en el que se contabilizan sus aportes aprobados y rechazados.</w:t>
+      </w:r>
+    </w:p>
+    <w:p>
+      <w:pPr>
+        <w:pStyle w:val="Ttulo2"/>
+      </w:pPr>
+      <w:bookmarkStart w:id="3" w:name="_Toc102975795"/>
+      <w:r>
+        <w:t>Status de las entidades</w:t>
+      </w:r>
+      <w:bookmarkEnd w:id="3"/>
+    </w:p>
+    <w:p>
+      <w:pPr>
+        <w:pStyle w:val="Dots"/>
+      </w:pPr>
+      <w:r>
+        <w:t>Las entidades tienen diversos status posibles.</w:t>
+      </w:r>
+    </w:p>
+    <w:p>
+      <w:pPr>
+        <w:pStyle w:val="Nmeros"/>
+      </w:pPr>
+      <w:r>
+        <w:rPr>
+          <w:b/>
+        </w:rPr>
+        <w:t>Creado</w:t>
+      </w:r>
+      <w:r>
+        <w:t>: cuando es creado por un usuario.</w:t>
+      </w:r>
+    </w:p>
+    <w:p>
+      <w:pPr>
+        <w:pStyle w:val="Nmeros"/>
+      </w:pPr>
+      <w:r>
+        <w:rPr>
+          <w:b/>
+        </w:rPr>
+        <w:t>Alta aprobada</w:t>
+      </w:r>
+      <w:r>
+        <w:t>:</w:t>
+      </w:r>
+      <w:r>
+        <w:t xml:space="preserve"> sólo aplica para productos (no RCLV ni links). Se usa cuando el revisor aprueba que está alineado con nuestro perfil de productos. Aún no evaluó la calidad de la información.</w:t>
+      </w:r>
+    </w:p>
+    <w:p>
+      <w:pPr>
+        <w:pStyle w:val="Nmeros"/>
+      </w:pPr>
+      <w:r>
+        <w:rPr>
+          <w:b/>
+        </w:rPr>
+        <w:t>Aprobado</w:t>
+      </w:r>
+      <w:r>
+        <w:t>: cuando se revisó la calidad de la información.</w:t>
+      </w:r>
+    </w:p>
+    <w:p>
+      <w:pPr>
+        <w:pStyle w:val="Nmeros"/>
+      </w:pPr>
+      <w:r>
+        <w:rPr>
+          <w:b/>
+        </w:rPr>
+        <w:t>Inactivar</w:t>
+      </w:r>
+      <w:r>
+        <w:t xml:space="preserve">: cuando algún usuario con rol </w:t>
+      </w:r>
+      <w:r>
+        <w:rPr>
+          <w:i/>
+        </w:rPr>
+        <w:t>Autorizado p/Inputs</w:t>
+      </w:r>
+      <w:r>
+        <w:t xml:space="preserve"> o superior sugiere inactivarlo.</w:t>
+      </w:r>
+    </w:p>
+    <w:p>
+      <w:pPr>
+        <w:pStyle w:val="Nmeros"/>
+      </w:pPr>
+      <w:r>
+        <w:rPr>
+          <w:b/>
+        </w:rPr>
+        <w:t>Inactivado</w:t>
+      </w:r>
+      <w:r>
+        <w:t>: cuando un revisor aprobó la sugerencia de inactivar un producto.</w:t>
+      </w:r>
+    </w:p>
+    <w:p>
+      <w:pPr>
+        <w:pStyle w:val="Nmeros"/>
+      </w:pPr>
+      <w:r>
+        <w:rPr>
+          <w:b/>
+        </w:rPr>
+        <w:t>Recuperar</w:t>
+      </w:r>
+      <w:r>
+        <w:t xml:space="preserve">: cuando algún usuario con rol </w:t>
+      </w:r>
+      <w:r>
+        <w:rPr>
+          <w:i/>
+        </w:rPr>
+        <w:t>Autorizado p/Inputs</w:t>
+      </w:r>
+      <w:r>
+        <w:t xml:space="preserve"> o superior sugiere recuperarlo.</w:t>
+      </w:r>
+    </w:p>
+    <w:p>
+      <w:pPr>
+        <w:pStyle w:val="Dots"/>
+      </w:pPr>
+      <w:r>
+        <w:t xml:space="preserve">Los únicos productos que se muestran al público son los que tienen </w:t>
+      </w:r>
+      <w:r>
+        <w:t>el</w:t>
+      </w:r>
+      <w:r>
+        <w:t xml:space="preserve"> status </w:t>
+      </w:r>
+      <w:r>
+        <w:rPr>
+          <w:i/>
+        </w:rPr>
+        <w:t>aprobado</w:t>
       </w:r>
       <w:r>
         <w:t>.</w:t>
@@ -4217,320 +4508,11 @@
       <w:pPr>
         <w:pStyle w:val="Ttulo2"/>
       </w:pPr>
-      <w:bookmarkStart w:id="3" w:name="_Toc102975794"/>
-      <w:r>
-        <w:t>Criterios</w:t>
-      </w:r>
-      <w:r>
-        <w:t xml:space="preserve"> Generales</w:t>
-      </w:r>
-      <w:bookmarkEnd w:id="3"/>
-    </w:p>
-    <w:p>
-      <w:pPr>
-        <w:pStyle w:val="Dots"/>
-      </w:pPr>
-      <w:r>
-        <w:t>Nomenclatura</w:t>
-      </w:r>
-      <w:r>
-        <w:t>:</w:t>
-      </w:r>
-    </w:p>
-    <w:p>
-      <w:pPr>
-        <w:pStyle w:val="Nmeros"/>
-      </w:pPr>
-      <w:r>
-        <w:rPr>
-          <w:b/>
-        </w:rPr>
-        <w:t>Productos</w:t>
-      </w:r>
-      <w:r>
-        <w:t>: las películas, las colecciones y sus capítulos.</w:t>
-      </w:r>
-    </w:p>
-    <w:p>
-      <w:pPr>
-        <w:pStyle w:val="Nmeros"/>
-      </w:pPr>
-      <w:r>
-        <w:rPr>
-          <w:b/>
-        </w:rPr>
-        <w:t>RCLV</w:t>
-      </w:r>
-      <w:r>
-        <w:t xml:space="preserve"> </w:t>
-      </w:r>
-      <w:r>
-        <w:t>(</w:t>
-      </w:r>
-      <w:r>
-        <w:t>Relación con la Vida</w:t>
-      </w:r>
-      <w:r>
-        <w:t>): los personajes históricos, los hechos históricos y los valores que aparezcan en los productos.</w:t>
-      </w:r>
-    </w:p>
-    <w:p>
-      <w:pPr>
-        <w:pStyle w:val="Nmeros"/>
-      </w:pPr>
-      <w:r>
-        <w:rPr>
-          <w:b/>
-        </w:rPr>
-        <w:t>Links</w:t>
-      </w:r>
-      <w:r>
-        <w:t>: los hipervínculos que nos permiten ver un trailer o una película o capítulo</w:t>
-      </w:r>
-    </w:p>
-    <w:p>
-      <w:pPr>
-        <w:pStyle w:val="Nmeros"/>
-      </w:pPr>
-      <w:r>
-        <w:rPr>
-          <w:b/>
-        </w:rPr>
-        <w:t>Entidad</w:t>
-      </w:r>
-      <w:r>
-        <w:t>: cualquiera de los anteriores.</w:t>
-      </w:r>
-    </w:p>
-    <w:p>
-      <w:pPr>
-        <w:pStyle w:val="Dots"/>
-      </w:pPr>
-      <w:r>
-        <w:t>No queremos ofrecer links que vinculen a sitios que no respet</w:t>
-      </w:r>
-      <w:r>
-        <w:t>e</w:t>
-      </w:r>
-      <w:r>
-        <w:t>n los derechos de autor.</w:t>
-      </w:r>
-    </w:p>
-    <w:p>
-      <w:pPr>
-        <w:pStyle w:val="Dots"/>
-      </w:pPr>
-      <w:r>
-        <w:t xml:space="preserve">Cada usuario tendrá asignado un </w:t>
-      </w:r>
-      <w:r>
-        <w:rPr>
-          <w:b/>
-        </w:rPr>
-        <w:t>rol</w:t>
-      </w:r>
-      <w:r>
-        <w:t>, y cada rol tiene asignado un alcance de permisos de acceso.</w:t>
-      </w:r>
-    </w:p>
-    <w:p>
-      <w:pPr>
-        <w:pStyle w:val="Dots"/>
-      </w:pPr>
-      <w:r>
-        <w:t xml:space="preserve"> </w:t>
-      </w:r>
-      <w:r>
-        <w:t xml:space="preserve">La base de datos de películas será enriquecida por </w:t>
-      </w:r>
-      <w:r>
-        <w:t xml:space="preserve">los </w:t>
-      </w:r>
-      <w:r>
-        <w:t xml:space="preserve">usuarios </w:t>
-      </w:r>
-      <w:r>
-        <w:t>de la página, con un protocolo de roles y control</w:t>
-      </w:r>
-      <w:r>
-        <w:t>es</w:t>
-      </w:r>
-      <w:r>
-        <w:t xml:space="preserve"> para preservar su integridad.</w:t>
-      </w:r>
-    </w:p>
-    <w:p>
-      <w:pPr>
-        <w:pStyle w:val="Dots-Pendiente"/>
-      </w:pPr>
-      <w:r>
-        <w:t xml:space="preserve">Cada ingreso de información por parte de cualquier usuario, impacta en su desempeño de </w:t>
-      </w:r>
-      <w:r>
-        <w:rPr>
-          <w:i/>
-        </w:rPr>
-        <w:t>data-entry</w:t>
-      </w:r>
-      <w:r>
-        <w:t>, en el que se contabilizan sus aportes aprobados y rechazados.</w:t>
-      </w:r>
-    </w:p>
-    <w:p>
-      <w:pPr>
-        <w:pStyle w:val="Ttulo2"/>
-      </w:pPr>
-      <w:bookmarkStart w:id="4" w:name="_Toc102975795"/>
-      <w:r>
-        <w:t>Status de las entidades</w:t>
+      <w:bookmarkStart w:id="4" w:name="_Toc102975796"/>
+      <w:r>
+        <w:t>Calificaciones</w:t>
       </w:r>
       <w:bookmarkEnd w:id="4"/>
-    </w:p>
-    <w:p>
-      <w:pPr>
-        <w:pStyle w:val="Dots"/>
-      </w:pPr>
-      <w:r>
-        <w:t>Las entidades tienen diversos status posibles.</w:t>
-      </w:r>
-    </w:p>
-    <w:p>
-      <w:pPr>
-        <w:pStyle w:val="Nmeros"/>
-      </w:pPr>
-      <w:r>
-        <w:rPr>
-          <w:b/>
-        </w:rPr>
-        <w:t>Creado</w:t>
-      </w:r>
-      <w:r>
-        <w:t>: cuando es creado por un usuario.</w:t>
-      </w:r>
-    </w:p>
-    <w:p>
-      <w:pPr>
-        <w:pStyle w:val="Nmeros"/>
-      </w:pPr>
-      <w:r>
-        <w:rPr>
-          <w:b/>
-        </w:rPr>
-        <w:t>Alta aprobada</w:t>
-      </w:r>
-      <w:r>
-        <w:t>:</w:t>
-      </w:r>
-      <w:r>
-        <w:t xml:space="preserve"> sólo aplica para productos (no RCLV ni links). Se usa cuando el revisor aprueba que está alineado con nuestro perfil de productos. Aún no evaluó la calidad de la información.</w:t>
-      </w:r>
-    </w:p>
-    <w:p>
-      <w:pPr>
-        <w:pStyle w:val="Nmeros"/>
-      </w:pPr>
-      <w:r>
-        <w:rPr>
-          <w:b/>
-        </w:rPr>
-        <w:t>Aprobado</w:t>
-      </w:r>
-      <w:r>
-        <w:t>: cuando se revisó la calidad de la información.</w:t>
-      </w:r>
-    </w:p>
-    <w:p>
-      <w:pPr>
-        <w:pStyle w:val="Nmeros"/>
-      </w:pPr>
-      <w:r>
-        <w:rPr>
-          <w:b/>
-        </w:rPr>
-        <w:t>Inactivar</w:t>
-      </w:r>
-      <w:r>
-        <w:t xml:space="preserve">: cuando algún usuario con rol </w:t>
-      </w:r>
-      <w:r>
-        <w:rPr>
-          <w:i/>
-        </w:rPr>
-        <w:t>Autorizado p/Inputs</w:t>
-      </w:r>
-      <w:r>
-        <w:t xml:space="preserve"> o superior sugiere inactivarlo.</w:t>
-      </w:r>
-    </w:p>
-    <w:p>
-      <w:pPr>
-        <w:pStyle w:val="Nmeros"/>
-      </w:pPr>
-      <w:r>
-        <w:rPr>
-          <w:b/>
-        </w:rPr>
-        <w:t>Inactivado</w:t>
-      </w:r>
-      <w:r>
-        <w:t>: cuando un revisor aprobó la sugerencia de inactivar un producto.</w:t>
-      </w:r>
-    </w:p>
-    <w:p>
-      <w:pPr>
-        <w:pStyle w:val="Nmeros"/>
-      </w:pPr>
-      <w:r>
-        <w:rPr>
-          <w:b/>
-        </w:rPr>
-        <w:t>Recuperar</w:t>
-      </w:r>
-      <w:r>
-        <w:t xml:space="preserve">: cuando algún usuario con rol </w:t>
-      </w:r>
-      <w:r>
-        <w:rPr>
-          <w:i/>
-        </w:rPr>
-        <w:t>Autorizado p/Inputs</w:t>
-      </w:r>
-      <w:r>
-        <w:t xml:space="preserve"> o superior sugiere recuperarlo.</w:t>
-      </w:r>
-    </w:p>
-    <w:p>
-      <w:pPr>
-        <w:pStyle w:val="Dots"/>
-      </w:pPr>
-      <w:r>
-        <w:t xml:space="preserve">Los únicos productos que se muestran al público son los que tienen </w:t>
-      </w:r>
-      <w:r>
-        <w:t>el</w:t>
-      </w:r>
-      <w:r>
-        <w:t xml:space="preserve"> status </w:t>
-      </w:r>
-      <w:r>
-        <w:rPr>
-          <w:i/>
-        </w:rPr>
-        <w:t>aprobado</w:t>
-      </w:r>
-      <w:r>
-        <w:t>.</w:t>
-      </w:r>
-    </w:p>
-    <w:p>
-      <w:pPr>
-        <w:pStyle w:val="Ttulo2"/>
-      </w:pPr>
-      <w:bookmarkStart w:id="5" w:name="_Toc102975796"/>
-      <w:r>
-        <w:t>Calificaciones</w:t>
-      </w:r>
-      <w:bookmarkEnd w:id="5"/>
     </w:p>
     <w:p>
       <w:pPr>
@@ -4617,177 +4599,177 @@
       <w:pPr>
         <w:pStyle w:val="Ttulo1"/>
       </w:pPr>
-      <w:bookmarkStart w:id="6" w:name="_Toc102975797"/>
+      <w:bookmarkStart w:id="5" w:name="_Toc102975797"/>
       <w:r>
         <w:lastRenderedPageBreak/>
         <w:t>Roles de Usuario</w:t>
       </w:r>
+      <w:bookmarkEnd w:id="5"/>
+    </w:p>
+    <w:p>
+      <w:pPr>
+        <w:pStyle w:val="Ttulo2"/>
+      </w:pPr>
+      <w:bookmarkStart w:id="6" w:name="_Toc102975798"/>
+      <w:r>
+        <w:t>Criterios</w:t>
+      </w:r>
       <w:bookmarkEnd w:id="6"/>
     </w:p>
     <w:p>
       <w:pPr>
+        <w:pStyle w:val="Dots"/>
+      </w:pPr>
+      <w:r>
+        <w:t>Los usuarios no se degradan</w:t>
+      </w:r>
+      <w:r>
+        <w:t xml:space="preserve"> nunca</w:t>
+      </w:r>
+      <w:r>
+        <w:t xml:space="preserve"> de rol.</w:t>
+      </w:r>
+    </w:p>
+    <w:p>
+      <w:pPr>
+        <w:pStyle w:val="Dots-Pendiente"/>
+      </w:pPr>
+      <w:r>
+        <w:t xml:space="preserve">Pueden ser </w:t>
+      </w:r>
+      <w:r>
+        <w:rPr>
+          <w:u w:val="single"/>
+        </w:rPr>
+        <w:t>inhabilitados</w:t>
+      </w:r>
+      <w:r>
+        <w:t xml:space="preserve"> para data-entry durante un tiempo por mal uso de su responsabili</w:t>
+      </w:r>
+      <w:r>
+        <w:t>dad, y en el peor de los casos pueden ser inhabilitados hasta nuevo aviso.</w:t>
+      </w:r>
+    </w:p>
+    <w:p>
+      <w:pPr>
         <w:pStyle w:val="Ttulo2"/>
       </w:pPr>
-      <w:bookmarkStart w:id="7" w:name="_Toc102975798"/>
-      <w:r>
-        <w:t>Criterios</w:t>
+      <w:bookmarkStart w:id="7" w:name="_Toc102975799"/>
+      <w:r>
+        <w:t xml:space="preserve">Opciones y </w:t>
+      </w:r>
+      <w:r>
+        <w:t>Alcance</w:t>
       </w:r>
       <w:bookmarkEnd w:id="7"/>
     </w:p>
     <w:p>
       <w:pPr>
         <w:pStyle w:val="Dots"/>
-      </w:pPr>
-      <w:r>
-        <w:t>Los usuarios no se degradan</w:t>
-      </w:r>
-      <w:r>
-        <w:t xml:space="preserve"> nunca</w:t>
-      </w:r>
-      <w:r>
-        <w:t xml:space="preserve"> de rol.</w:t>
-      </w:r>
-    </w:p>
-    <w:p>
-      <w:pPr>
-        <w:pStyle w:val="Dots-Pendiente"/>
-      </w:pPr>
-      <w:r>
-        <w:t xml:space="preserve">Pueden ser </w:t>
-      </w:r>
-      <w:r>
-        <w:rPr>
-          <w:u w:val="single"/>
-        </w:rPr>
-        <w:t>inhabilitados</w:t>
-      </w:r>
-      <w:r>
-        <w:t xml:space="preserve"> para data-entry durante un tiempo por mal uso de su responsabili</w:t>
-      </w:r>
-      <w:r>
-        <w:t>dad, y en el peor de los casos pueden ser inhabilitados hasta nuevo aviso.</w:t>
-      </w:r>
-    </w:p>
-    <w:p>
-      <w:pPr>
-        <w:pStyle w:val="Ttulo2"/>
-      </w:pPr>
-      <w:bookmarkStart w:id="8" w:name="_Toc102975799"/>
-      <w:r>
-        <w:t xml:space="preserve">Opciones y </w:t>
-      </w:r>
-      <w:r>
-        <w:t>Alcance</w:t>
-      </w:r>
-      <w:bookmarkEnd w:id="8"/>
+        <w:rPr>
+          <w:b/>
+        </w:rPr>
+      </w:pPr>
+      <w:r>
+        <w:rPr>
+          <w:b/>
+        </w:rPr>
+        <w:t>Sin login</w:t>
+      </w:r>
+    </w:p>
+    <w:p>
+      <w:pPr>
+        <w:pStyle w:val="Nmeros"/>
+      </w:pPr>
+      <w:r>
+        <w:t>Permite h</w:t>
+      </w:r>
+      <w:r>
+        <w:t>acer las mismas consultas sobre productos que cualquier usuario.</w:t>
+      </w:r>
     </w:p>
     <w:p>
       <w:pPr>
         <w:pStyle w:val="Dots"/>
+      </w:pPr>
+      <w:r>
         <w:rPr>
           <w:b/>
         </w:rPr>
+        <w:t>Consultas</w:t>
+      </w:r>
+    </w:p>
+    <w:p>
+      <w:pPr>
+        <w:pStyle w:val="Nmeros"/>
+      </w:pPr>
+      <w:r>
+        <w:t>Es el rol más básico, que se recibe automáticamente cuando se da de alta un usuario.</w:t>
+      </w:r>
+    </w:p>
+    <w:p>
+      <w:pPr>
+        <w:pStyle w:val="Nmeros"/>
+      </w:pPr>
+      <w:r>
+        <w:t>No se requiere ningún requisito para obtenerlo.</w:t>
+      </w:r>
+    </w:p>
+    <w:p>
+      <w:pPr>
+        <w:pStyle w:val="Nmeros"/>
+      </w:pPr>
+      <w:r>
+        <w:t>Permite hacer las mismas consultas sobre productos que sin login.</w:t>
+      </w:r>
+    </w:p>
+    <w:p>
+      <w:pPr>
+        <w:pStyle w:val="Nmeros-Pend"/>
+      </w:pPr>
+      <w:r>
+        <w:t>Permite g</w:t>
+      </w:r>
+      <w:r>
+        <w:t xml:space="preserve">uardar los filtros </w:t>
+      </w:r>
+      <w:r>
+        <w:t xml:space="preserve">personalizados </w:t>
+      </w:r>
+      <w:r>
+        <w:t>que usó, para volverlos a usar en el futuro.</w:t>
+      </w:r>
+    </w:p>
+    <w:p>
+      <w:pPr>
+        <w:pStyle w:val="Nmeros-Pend"/>
+      </w:pPr>
+      <w:r>
+        <w:t>Permite c</w:t>
+      </w:r>
+      <w:r>
+        <w:t>omunicarse con nosotros desde nuestro sitio.</w:t>
+      </w:r>
+    </w:p>
+    <w:p>
+      <w:pPr>
+        <w:pStyle w:val="Nmeros-Pend"/>
+      </w:pPr>
+      <w:r>
+        <w:t>Permite e</w:t>
+      </w:r>
+      <w:r>
+        <w:t>stablecer su preferencia para un producto (verla más tarde, no me interesa, etc.)</w:t>
+      </w:r>
+    </w:p>
+    <w:p>
+      <w:pPr>
+        <w:pStyle w:val="Dots"/>
       </w:pPr>
       <w:r>
         <w:rPr>
           <w:b/>
         </w:rPr>
-        <w:t>Sin login</w:t>
-      </w:r>
-    </w:p>
-    <w:p>
-      <w:pPr>
-        <w:pStyle w:val="Nmeros"/>
-      </w:pPr>
-      <w:r>
-        <w:t>Permite h</w:t>
-      </w:r>
-      <w:r>
-        <w:t>acer las mismas consultas sobre productos que cualquier usuario.</w:t>
-      </w:r>
-    </w:p>
-    <w:p>
-      <w:pPr>
-        <w:pStyle w:val="Dots"/>
-      </w:pPr>
-      <w:r>
-        <w:rPr>
-          <w:b/>
-        </w:rPr>
-        <w:t>Consultas</w:t>
-      </w:r>
-    </w:p>
-    <w:p>
-      <w:pPr>
-        <w:pStyle w:val="Nmeros"/>
-      </w:pPr>
-      <w:r>
-        <w:t>Es el rol más básico, que se recibe automáticamente cuando se da de alta un usuario.</w:t>
-      </w:r>
-    </w:p>
-    <w:p>
-      <w:pPr>
-        <w:pStyle w:val="Nmeros"/>
-      </w:pPr>
-      <w:r>
-        <w:t>No se requiere ningún requisito para obtenerlo.</w:t>
-      </w:r>
-    </w:p>
-    <w:p>
-      <w:pPr>
-        <w:pStyle w:val="Nmeros"/>
-      </w:pPr>
-      <w:r>
-        <w:t>Permite hacer las mismas consultas sobre productos que sin login.</w:t>
-      </w:r>
-    </w:p>
-    <w:p>
-      <w:pPr>
-        <w:pStyle w:val="Nmeros-Pend"/>
-      </w:pPr>
-      <w:r>
-        <w:t>Permite g</w:t>
-      </w:r>
-      <w:r>
-        <w:t xml:space="preserve">uardar los filtros </w:t>
-      </w:r>
-      <w:r>
-        <w:t xml:space="preserve">personalizados </w:t>
-      </w:r>
-      <w:r>
-        <w:t>que usó, para volverlos a usar en el futuro.</w:t>
-      </w:r>
-    </w:p>
-    <w:p>
-      <w:pPr>
-        <w:pStyle w:val="Nmeros-Pend"/>
-      </w:pPr>
-      <w:r>
-        <w:t>Permite c</w:t>
-      </w:r>
-      <w:r>
-        <w:t>omunicarse con nosotros desde nuestro sitio.</w:t>
-      </w:r>
-    </w:p>
-    <w:p>
-      <w:pPr>
-        <w:pStyle w:val="Nmeros-Pend"/>
-      </w:pPr>
-      <w:r>
-        <w:t>Permite e</w:t>
-      </w:r>
-      <w:r>
-        <w:t>stablecer su preferencia para un producto (verla más tarde, no me interesa, etc.)</w:t>
-      </w:r>
-    </w:p>
-    <w:p>
-      <w:pPr>
-        <w:pStyle w:val="Dots"/>
-      </w:pPr>
-      <w:r>
-        <w:rPr>
-          <w:b/>
-        </w:rPr>
         <w:t>Autorizado p/Inputs</w:t>
       </w:r>
     </w:p>
@@ -4801,7 +4783,7 @@
     </w:p>
     <w:p>
       <w:pPr>
-        <w:pStyle w:val="Tilde-Pendiente"/>
+        <w:pStyle w:val="Tilde"/>
       </w:pPr>
       <w:r>
         <w:t>El usuario debe ingresar su n° de documento por única vez. Una vez confirmado, no lo podrá cambiar.</w:t>
@@ -4809,7 +4791,7 @@
     </w:p>
     <w:p>
       <w:pPr>
-        <w:pStyle w:val="Tilde-Pendiente"/>
+        <w:pStyle w:val="Tilde"/>
       </w:pPr>
       <w:r>
         <w:t>Se le brindará un instructivo simple sobre la responsabilidad que asume, y nuestros criterios.</w:t>
@@ -5108,7 +5090,7 @@
       <w:pPr>
         <w:pStyle w:val="Ttulo1"/>
       </w:pPr>
-      <w:bookmarkStart w:id="9" w:name="_Toc102975800"/>
+      <w:bookmarkStart w:id="8" w:name="_Toc102975800"/>
       <w:r>
         <w:lastRenderedPageBreak/>
         <w:t xml:space="preserve">Consultas </w:t>
@@ -5119,18 +5101,97 @@
       <w:r>
         <w:t>sobre productos</w:t>
       </w:r>
+      <w:bookmarkEnd w:id="8"/>
+    </w:p>
+    <w:p>
+      <w:pPr>
+        <w:pStyle w:val="Ttulo2"/>
+      </w:pPr>
+      <w:bookmarkStart w:id="9" w:name="_Toc102975801"/>
+      <w:r>
+        <w:t>R</w:t>
+      </w:r>
+      <w:r>
+        <w:t>ol de usuario necesario</w:t>
+      </w:r>
       <w:bookmarkEnd w:id="9"/>
     </w:p>
     <w:p>
       <w:pPr>
+        <w:pStyle w:val="Dots"/>
+      </w:pPr>
+      <w:r>
+        <w:t xml:space="preserve">Se </w:t>
+      </w:r>
+      <w:r>
+        <w:t>pueden</w:t>
+      </w:r>
+      <w:r>
+        <w:t xml:space="preserve"> hacer </w:t>
+      </w:r>
+      <w:r>
+        <w:rPr>
+          <w:b/>
+        </w:rPr>
+        <w:t xml:space="preserve">sin </w:t>
+      </w:r>
+      <w:r>
+        <w:rPr>
+          <w:b/>
+        </w:rPr>
+        <w:t>login</w:t>
+      </w:r>
+      <w:r>
+        <w:t>.</w:t>
+      </w:r>
+    </w:p>
+    <w:p>
+      <w:pPr>
+        <w:pStyle w:val="Dots"/>
+      </w:pPr>
+      <w:r>
+        <w:t>Todos los roles de usuario permiten hacerlas.</w:t>
+      </w:r>
+    </w:p>
+    <w:p>
+      <w:pPr>
+        <w:pStyle w:val="Dots"/>
+      </w:pPr>
+      <w:r>
+        <w:t>L</w:t>
+      </w:r>
+      <w:r>
+        <w:t xml:space="preserve">os usuarios logueados </w:t>
+      </w:r>
+      <w:r>
+        <w:t>tienen el beneficio de que pueden</w:t>
+      </w:r>
+      <w:r>
+        <w:t xml:space="preserve"> grabar </w:t>
+      </w:r>
+      <w:r>
+        <w:t xml:space="preserve">los </w:t>
+      </w:r>
+      <w:r>
+        <w:t>filtros personalizados</w:t>
+      </w:r>
+      <w:r>
+        <w:t xml:space="preserve"> que realice</w:t>
+      </w:r>
+      <w:r>
+        <w:t>n</w:t>
+      </w:r>
+      <w:r>
+        <w:t>.</w:t>
+      </w:r>
+    </w:p>
+    <w:p>
+      <w:pPr>
         <w:pStyle w:val="Ttulo2"/>
       </w:pPr>
-      <w:bookmarkStart w:id="10" w:name="_Toc102975801"/>
-      <w:r>
-        <w:t>R</w:t>
-      </w:r>
-      <w:r>
-        <w:t>ol de usuario necesario</w:t>
+      <w:bookmarkStart w:id="10" w:name="_Toc102975802"/>
+      <w:r>
+        <w:t>Maneras de hacer consultas para encontrar un producto</w:t>
       </w:r>
       <w:bookmarkEnd w:id="10"/>
     </w:p>
@@ -5139,25 +5200,118 @@
         <w:pStyle w:val="Dots"/>
       </w:pPr>
       <w:r>
-        <w:t xml:space="preserve">Se </w:t>
-      </w:r>
-      <w:r>
-        <w:t>pueden</w:t>
-      </w:r>
-      <w:r>
-        <w:t xml:space="preserve"> hacer </w:t>
-      </w:r>
-      <w:r>
-        <w:rPr>
-          <w:b/>
-        </w:rPr>
-        <w:t xml:space="preserve">sin </w:t>
-      </w:r>
-      <w:r>
-        <w:rPr>
-          <w:b/>
-        </w:rPr>
-        <w:t>login</w:t>
+        <w:t>Usando algun</w:t>
+      </w:r>
+      <w:r>
+        <w:t xml:space="preserve">a </w:t>
+      </w:r>
+      <w:r>
+        <w:t>de l</w:t>
+      </w:r>
+      <w:r>
+        <w:t>a</w:t>
+      </w:r>
+      <w:r>
+        <w:t xml:space="preserve">s </w:t>
+      </w:r>
+      <w:r>
+        <w:t>opciones ofrecida</w:t>
+      </w:r>
+      <w:r>
+        <w:t>s:</w:t>
+      </w:r>
+    </w:p>
+    <w:p>
+      <w:pPr>
+        <w:pStyle w:val="Nmeros"/>
+      </w:pPr>
+      <w:r>
+        <w:t>Productos</w:t>
+      </w:r>
+      <w:r>
+        <w:t xml:space="preserve"> sugeridas para la época del año</w:t>
+      </w:r>
+    </w:p>
+    <w:p>
+      <w:pPr>
+        <w:pStyle w:val="Nmeros"/>
+      </w:pPr>
+      <w:r>
+        <w:t>Todos los productos de</w:t>
+      </w:r>
+      <w:r>
+        <w:t xml:space="preserve"> nuestra base de datos</w:t>
+      </w:r>
+    </w:p>
+    <w:p>
+      <w:pPr>
+        <w:pStyle w:val="Nmeros"/>
+      </w:pPr>
+      <w:r>
+        <w:t xml:space="preserve">Un paseo por </w:t>
+      </w:r>
+      <w:r>
+        <w:t>los productos</w:t>
+      </w:r>
+      <w:r>
+        <w:t xml:space="preserve"> </w:t>
+      </w:r>
+      <w:r>
+        <w:rPr>
+          <w:i/>
+        </w:rPr>
+        <w:t>Centradas en la Fe Católica</w:t>
+      </w:r>
+      <w:r>
+        <w:t xml:space="preserve"> (CFC)</w:t>
+      </w:r>
+    </w:p>
+    <w:p>
+      <w:pPr>
+        <w:pStyle w:val="Nmeros"/>
+      </w:pPr>
+      <w:r>
+        <w:t xml:space="preserve">Un paseo por </w:t>
+      </w:r>
+      <w:r>
+        <w:t>los productos</w:t>
+      </w:r>
+      <w:r>
+        <w:t xml:space="preserve"> con </w:t>
+      </w:r>
+      <w:r>
+        <w:rPr>
+          <w:i/>
+        </w:rPr>
+        <w:t>Valores Presentes en la Cultura</w:t>
+      </w:r>
+      <w:r>
+        <w:t xml:space="preserve"> (VPC)</w:t>
+      </w:r>
+    </w:p>
+    <w:p>
+      <w:pPr>
+        <w:pStyle w:val="Dots"/>
+      </w:pPr>
+      <w:r>
+        <w:t>En combinación con el punto anterior, se puede acotar la búsqueda usando filtros personalizados.</w:t>
+      </w:r>
+    </w:p>
+    <w:p>
+      <w:pPr>
+        <w:pStyle w:val="Dots"/>
+      </w:pPr>
+      <w:r>
+        <w:t xml:space="preserve">Los productos resultantes se mostrarán en lotes de cuatro como máximo, un máximo de 5 lotes. Es decir </w:t>
+      </w:r>
+      <w:r>
+        <w:t xml:space="preserve">que como máximo se muestran 20 productos, para no saturar al usuario. Para ver más productos dentro de esos 20, deberá descartar alguno poniéndole la opción </w:t>
+      </w:r>
+      <w:r>
+        <w:rPr>
+          <w:i/>
+        </w:rPr>
+        <w:t>No me interesa</w:t>
       </w:r>
       <w:r>
         <w:t>.</w:t>
@@ -5168,143 +5322,51 @@
         <w:pStyle w:val="Dots"/>
       </w:pPr>
       <w:r>
-        <w:t>Todos los roles de usuario permiten hacerlas.</w:t>
-      </w:r>
+        <w:t>Alternativamente, también se puede buscar por el nombre de una película.</w:t>
+      </w:r>
+    </w:p>
+    <w:p>
+      <w:pPr>
+        <w:pStyle w:val="Ttulo2"/>
+      </w:pPr>
+      <w:bookmarkStart w:id="11" w:name="_Toc102975803"/>
+      <w:r>
+        <w:t>Alcance</w:t>
+      </w:r>
+      <w:bookmarkEnd w:id="11"/>
     </w:p>
     <w:p>
       <w:pPr>
         <w:pStyle w:val="Dots"/>
       </w:pPr>
       <w:r>
-        <w:t>L</w:t>
-      </w:r>
-      <w:r>
-        <w:t xml:space="preserve">os usuarios logueados </w:t>
-      </w:r>
-      <w:r>
-        <w:t>tienen el beneficio de que pueden</w:t>
-      </w:r>
-      <w:r>
-        <w:t xml:space="preserve"> grabar </w:t>
-      </w:r>
-      <w:r>
-        <w:t xml:space="preserve">los </w:t>
-      </w:r>
-      <w:r>
-        <w:t>filtros personalizados</w:t>
-      </w:r>
-      <w:r>
-        <w:t xml:space="preserve"> que realice</w:t>
-      </w:r>
-      <w:r>
-        <w:t>n</w:t>
-      </w:r>
-      <w:r>
-        <w:t>.</w:t>
-      </w:r>
-    </w:p>
-    <w:p>
-      <w:pPr>
-        <w:pStyle w:val="Ttulo2"/>
-      </w:pPr>
-      <w:bookmarkStart w:id="11" w:name="_Toc102975802"/>
-      <w:r>
-        <w:t>Maneras de hacer consultas para encontrar un producto</w:t>
-      </w:r>
-      <w:bookmarkEnd w:id="11"/>
+        <w:t xml:space="preserve">Información </w:t>
+      </w:r>
+      <w:r>
+        <w:t xml:space="preserve">general del producto </w:t>
+      </w:r>
+      <w:r>
+        <w:t>como sinopsis, actores, productor, si está en idioma castellano,</w:t>
+      </w:r>
+      <w:r>
+        <w:t xml:space="preserve"> </w:t>
+      </w:r>
+      <w:r>
+        <w:t>el año de lanzamiento, duración, etc..</w:t>
+      </w:r>
     </w:p>
     <w:p>
       <w:pPr>
         <w:pStyle w:val="Dots"/>
       </w:pPr>
       <w:r>
-        <w:t>Usando algun</w:t>
-      </w:r>
-      <w:r>
-        <w:t xml:space="preserve">a </w:t>
-      </w:r>
-      <w:r>
-        <w:t>de l</w:t>
-      </w:r>
-      <w:r>
-        <w:t>a</w:t>
-      </w:r>
-      <w:r>
-        <w:t xml:space="preserve">s </w:t>
-      </w:r>
-      <w:r>
-        <w:t>opciones ofrecida</w:t>
-      </w:r>
-      <w:r>
-        <w:t>s:</w:t>
-      </w:r>
-    </w:p>
-    <w:p>
-      <w:pPr>
-        <w:pStyle w:val="Nmeros"/>
-      </w:pPr>
-      <w:r>
-        <w:t>Productos</w:t>
-      </w:r>
-      <w:r>
-        <w:t xml:space="preserve"> sugeridas para la época del año</w:t>
-      </w:r>
-    </w:p>
-    <w:p>
-      <w:pPr>
-        <w:pStyle w:val="Nmeros"/>
-      </w:pPr>
-      <w:r>
-        <w:t>Todos los productos de</w:t>
-      </w:r>
-      <w:r>
-        <w:t xml:space="preserve"> nuestra base de datos</w:t>
-      </w:r>
-    </w:p>
-    <w:p>
-      <w:pPr>
-        <w:pStyle w:val="Nmeros"/>
-      </w:pPr>
-      <w:r>
-        <w:t xml:space="preserve">Un paseo por </w:t>
-      </w:r>
-      <w:r>
-        <w:t>los productos</w:t>
-      </w:r>
-      <w:r>
-        <w:t xml:space="preserve"> </w:t>
-      </w:r>
-      <w:r>
-        <w:rPr>
-          <w:i/>
-        </w:rPr>
-        <w:t>Centradas en la Fe Católica</w:t>
-      </w:r>
-      <w:r>
-        <w:t xml:space="preserve"> (CFC)</w:t>
-      </w:r>
-    </w:p>
-    <w:p>
-      <w:pPr>
-        <w:pStyle w:val="Nmeros"/>
-      </w:pPr>
-      <w:r>
-        <w:t xml:space="preserve">Un paseo por </w:t>
-      </w:r>
-      <w:r>
-        <w:t>los productos</w:t>
-      </w:r>
-      <w:r>
-        <w:t xml:space="preserve"> con </w:t>
-      </w:r>
-      <w:r>
-        <w:rPr>
-          <w:i/>
-        </w:rPr>
-        <w:t>Valores Presentes en la Cultura</w:t>
-      </w:r>
-      <w:r>
-        <w:t xml:space="preserve"> (VPC)</w:t>
+        <w:t>Información sobre el producto, propia de nuestro sitio:</w:t>
+      </w:r>
+      <w:r>
+        <w:t xml:space="preserve"> la calificación promedio de nuestros </w:t>
+      </w:r>
+      <w:r>
+        <w:t>usuarios, los comentarios realizados por usuarios.</w:t>
       </w:r>
     </w:p>
     <w:p>
@@ -5312,7 +5374,7 @@
         <w:pStyle w:val="Dots"/>
       </w:pPr>
       <w:r>
-        <w:t>En combinación con el punto anterior, se puede acotar la búsqueda usando filtros personalizados.</w:t>
+        <w:t>Links al trailer y a la película.</w:t>
       </w:r>
     </w:p>
     <w:p>
@@ -5320,86 +5382,6 @@
         <w:pStyle w:val="Dots"/>
       </w:pPr>
       <w:r>
-        <w:t xml:space="preserve">Los productos resultantes se mostrarán en lotes de cuatro como máximo, un máximo de 5 lotes. Es decir </w:t>
-      </w:r>
-      <w:r>
-        <w:t xml:space="preserve">que como máximo se muestran 20 productos, para no saturar al usuario. Para ver más productos dentro de esos 20, deberá descartar alguno poniéndole la opción </w:t>
-      </w:r>
-      <w:r>
-        <w:rPr>
-          <w:i/>
-        </w:rPr>
-        <w:t>No me interesa</w:t>
-      </w:r>
-      <w:r>
-        <w:t>.</w:t>
-      </w:r>
-    </w:p>
-    <w:p>
-      <w:pPr>
-        <w:pStyle w:val="Dots"/>
-      </w:pPr>
-      <w:r>
-        <w:t>Alternativamente, también se puede buscar por el nombre de una película.</w:t>
-      </w:r>
-    </w:p>
-    <w:p>
-      <w:pPr>
-        <w:pStyle w:val="Ttulo2"/>
-      </w:pPr>
-      <w:bookmarkStart w:id="12" w:name="_Toc102975803"/>
-      <w:r>
-        <w:t>Alcance</w:t>
-      </w:r>
-      <w:bookmarkEnd w:id="12"/>
-    </w:p>
-    <w:p>
-      <w:pPr>
-        <w:pStyle w:val="Dots"/>
-      </w:pPr>
-      <w:r>
-        <w:t xml:space="preserve">Información </w:t>
-      </w:r>
-      <w:r>
-        <w:t xml:space="preserve">general del producto </w:t>
-      </w:r>
-      <w:r>
-        <w:t>como sinopsis, actores, productor, si está en idioma castellano,</w:t>
-      </w:r>
-      <w:r>
-        <w:t xml:space="preserve"> </w:t>
-      </w:r>
-      <w:r>
-        <w:t>el año de lanzamiento, duración, etc..</w:t>
-      </w:r>
-    </w:p>
-    <w:p>
-      <w:pPr>
-        <w:pStyle w:val="Dots"/>
-      </w:pPr>
-      <w:r>
-        <w:t>Información sobre el producto, propia de nuestro sitio:</w:t>
-      </w:r>
-      <w:r>
-        <w:t xml:space="preserve"> la calificación promedio de nuestros </w:t>
-      </w:r>
-      <w:r>
-        <w:t>usuarios, los comentarios realizados por usuarios.</w:t>
-      </w:r>
-    </w:p>
-    <w:p>
-      <w:pPr>
-        <w:pStyle w:val="Dots"/>
-      </w:pPr>
-      <w:r>
-        <w:t>Links al trailer y a la película.</w:t>
-      </w:r>
-    </w:p>
-    <w:p>
-      <w:pPr>
-        <w:pStyle w:val="Dots"/>
-      </w:pPr>
-      <w:r>
         <w:t>Si es una colección, permite navegar por los capítulos con la mismas posibilidades que para las películas.</w:t>
       </w:r>
     </w:p>
@@ -5412,20 +5394,59 @@
       <w:pPr>
         <w:pStyle w:val="Ttulo1"/>
       </w:pPr>
-      <w:bookmarkStart w:id="13" w:name="_Toc102975804"/>
+      <w:bookmarkStart w:id="12" w:name="_Toc102975804"/>
       <w:r>
         <w:lastRenderedPageBreak/>
         <w:t>Personalización sobre un producto</w:t>
       </w:r>
+      <w:bookmarkEnd w:id="12"/>
+    </w:p>
+    <w:p>
+      <w:pPr>
+        <w:pStyle w:val="Ttulo2"/>
+      </w:pPr>
+      <w:bookmarkStart w:id="13" w:name="_Toc102975805"/>
+      <w:r>
+        <w:t>Rol de usuario necesario</w:t>
+      </w:r>
       <w:bookmarkEnd w:id="13"/>
     </w:p>
     <w:p>
       <w:pPr>
+        <w:pStyle w:val="Dots"/>
+      </w:pPr>
+      <w:r>
+        <w:t xml:space="preserve">Se </w:t>
+      </w:r>
+      <w:r>
+        <w:t>puede</w:t>
+      </w:r>
+      <w:r>
+        <w:t xml:space="preserve"> hacer a partir del rol de </w:t>
+      </w:r>
+      <w:r>
+        <w:rPr>
+          <w:b/>
+        </w:rPr>
+        <w:t>C</w:t>
+      </w:r>
+      <w:r>
+        <w:rPr>
+          <w:b/>
+        </w:rPr>
+        <w:t>onsultas</w:t>
+      </w:r>
+      <w:r>
+        <w:t>.</w:t>
+      </w:r>
+    </w:p>
+    <w:p>
+      <w:pPr>
         <w:pStyle w:val="Ttulo2"/>
       </w:pPr>
-      <w:bookmarkStart w:id="14" w:name="_Toc102975805"/>
-      <w:r>
-        <w:t>Rol de usuario necesario</w:t>
+      <w:bookmarkStart w:id="14" w:name="_Toc102975806"/>
+      <w:r>
+        <w:t>Alcance</w:t>
       </w:r>
       <w:bookmarkEnd w:id="14"/>
     </w:p>
@@ -5434,107 +5455,68 @@
         <w:pStyle w:val="Dots"/>
       </w:pPr>
       <w:r>
-        <w:t xml:space="preserve">Se </w:t>
-      </w:r>
-      <w:r>
-        <w:t>puede</w:t>
-      </w:r>
-      <w:r>
-        <w:t xml:space="preserve"> hacer a partir del rol de </w:t>
-      </w:r>
-      <w:r>
+        <w:t>Para cualquier producto el usuario puede:</w:t>
+      </w:r>
+    </w:p>
+    <w:p>
+      <w:pPr>
+        <w:pStyle w:val="Nmeros"/>
+      </w:pPr>
+      <w:r>
+        <w:t>Calificarlo</w:t>
+      </w:r>
+    </w:p>
+    <w:p>
+      <w:pPr>
+        <w:pStyle w:val="Nmeros"/>
+      </w:pPr>
+      <w:r>
+        <w:t xml:space="preserve">Determinar su interés </w:t>
+      </w:r>
+      <w:r>
+        <w:t xml:space="preserve">personal </w:t>
+      </w:r>
+      <w:r>
+        <w:t>en él (favoritas, verlo más tarde, no me interesa)</w:t>
+      </w:r>
+    </w:p>
+    <w:p>
+      <w:pPr>
+        <w:pStyle w:val="Nmeros"/>
+      </w:pPr>
+      <w:r>
+        <w:t>Escribir algún comentario sobre él.</w:t>
+      </w:r>
+    </w:p>
+    <w:p>
+      <w:pPr>
+        <w:pStyle w:val="Dots"/>
+      </w:pPr>
+      <w:r>
+        <w:t>Puede ver sus preferencias personales:</w:t>
+      </w:r>
+    </w:p>
+    <w:p>
+      <w:pPr>
+        <w:pStyle w:val="Nmeros"/>
+      </w:pPr>
+      <w:r>
+        <w:t>Su ranking personal de productos según sus calificaciones.</w:t>
+      </w:r>
+    </w:p>
+    <w:p>
+      <w:pPr>
+        <w:pStyle w:val="Nmeros"/>
+      </w:pPr>
+      <w:r>
+        <w:t>Su listado personal de productos según su interés.</w:t>
+      </w:r>
+    </w:p>
+    <w:p>
+      <w:pPr>
         <w:rPr>
           <w:b/>
         </w:rPr>
-        <w:t>C</w:t>
-      </w:r>
-      <w:r>
-        <w:rPr>
-          <w:b/>
-        </w:rPr>
-        <w:t>onsultas</w:t>
-      </w:r>
-      <w:r>
-        <w:t>.</w:t>
-      </w:r>
-    </w:p>
-    <w:p>
-      <w:pPr>
-        <w:pStyle w:val="Ttulo2"/>
-      </w:pPr>
-      <w:bookmarkStart w:id="15" w:name="_Toc102975806"/>
-      <w:r>
-        <w:t>Alcance</w:t>
-      </w:r>
-      <w:bookmarkEnd w:id="15"/>
-    </w:p>
-    <w:p>
-      <w:pPr>
-        <w:pStyle w:val="Dots"/>
-      </w:pPr>
-      <w:r>
-        <w:t>Para cualquier producto el usuario puede:</w:t>
-      </w:r>
-    </w:p>
-    <w:p>
-      <w:pPr>
-        <w:pStyle w:val="Nmeros"/>
-      </w:pPr>
-      <w:r>
-        <w:t>Calificarlo</w:t>
-      </w:r>
-    </w:p>
-    <w:p>
-      <w:pPr>
-        <w:pStyle w:val="Nmeros"/>
-      </w:pPr>
-      <w:r>
-        <w:t xml:space="preserve">Determinar su interés </w:t>
-      </w:r>
-      <w:r>
-        <w:t xml:space="preserve">personal </w:t>
-      </w:r>
-      <w:r>
-        <w:t>en él (favoritas, verlo más tarde, no me interesa)</w:t>
-      </w:r>
-    </w:p>
-    <w:p>
-      <w:pPr>
-        <w:pStyle w:val="Nmeros"/>
-      </w:pPr>
-      <w:r>
-        <w:t>Escribir algún comentario sobre él.</w:t>
-      </w:r>
-    </w:p>
-    <w:p>
-      <w:pPr>
-        <w:pStyle w:val="Dots"/>
-      </w:pPr>
-      <w:r>
-        <w:t>Puede ver sus preferencias personales:</w:t>
-      </w:r>
-    </w:p>
-    <w:p>
-      <w:pPr>
-        <w:pStyle w:val="Nmeros"/>
-      </w:pPr>
-      <w:r>
-        <w:t>Su ranking personal de productos según sus calificaciones.</w:t>
-      </w:r>
-    </w:p>
-    <w:p>
-      <w:pPr>
-        <w:pStyle w:val="Nmeros"/>
-      </w:pPr>
-      <w:r>
-        <w:t>Su listado personal de productos según su interés.</w:t>
-      </w:r>
-    </w:p>
-    <w:p>
-      <w:pPr>
-        <w:rPr>
-          <w:b/>
-        </w:rPr>
       </w:pPr>
       <w:r>
         <w:br w:type="page"/>
@@ -5544,7 +5526,7 @@
       <w:pPr>
         <w:pStyle w:val="Ttulo1"/>
       </w:pPr>
-      <w:bookmarkStart w:id="16" w:name="_Toc102975807"/>
+      <w:bookmarkStart w:id="15" w:name="_Toc102975807"/>
       <w:r>
         <w:lastRenderedPageBreak/>
         <w:t xml:space="preserve">Agregado de </w:t>
@@ -5555,56 +5537,56 @@
       <w:r>
         <w:t xml:space="preserve"> a nuestra base de datos</w:t>
       </w:r>
+      <w:bookmarkEnd w:id="15"/>
+    </w:p>
+    <w:p>
+      <w:pPr>
+        <w:pStyle w:val="Ttulo2"/>
+      </w:pPr>
+      <w:bookmarkStart w:id="16" w:name="_Toc102975808"/>
+      <w:r>
+        <w:t>Rol de usuario necesario</w:t>
+      </w:r>
       <w:bookmarkEnd w:id="16"/>
     </w:p>
     <w:p>
       <w:pPr>
+        <w:pStyle w:val="Dots"/>
+      </w:pPr>
+      <w:r>
+        <w:rPr>
+          <w:b/>
+        </w:rPr>
+        <w:t>Autorizado p/Inputs</w:t>
+      </w:r>
+      <w:r>
+        <w:t xml:space="preserve">, </w:t>
+      </w:r>
+      <w:r>
+        <w:rPr>
+          <w:b/>
+        </w:rPr>
+        <w:t>Gestor de Productos</w:t>
+      </w:r>
+      <w:r>
+        <w:t xml:space="preserve"> u </w:t>
+      </w:r>
+      <w:r>
+        <w:rPr>
+          <w:b/>
+        </w:rPr>
+        <w:t>Omnipotente</w:t>
+      </w:r>
+    </w:p>
+    <w:p>
+      <w:pPr>
         <w:pStyle w:val="Ttulo2"/>
       </w:pPr>
-      <w:bookmarkStart w:id="17" w:name="_Toc102975808"/>
-      <w:r>
-        <w:t>Rol de usuario necesario</w:t>
+      <w:bookmarkStart w:id="17" w:name="_Toc102975809"/>
+      <w:r>
+        <w:t>Criterios</w:t>
       </w:r>
       <w:bookmarkEnd w:id="17"/>
-    </w:p>
-    <w:p>
-      <w:pPr>
-        <w:pStyle w:val="Dots"/>
-      </w:pPr>
-      <w:r>
-        <w:rPr>
-          <w:b/>
-        </w:rPr>
-        <w:t>Autorizado p/Inputs</w:t>
-      </w:r>
-      <w:r>
-        <w:t xml:space="preserve">, </w:t>
-      </w:r>
-      <w:r>
-        <w:rPr>
-          <w:b/>
-        </w:rPr>
-        <w:t>Gestor de Productos</w:t>
-      </w:r>
-      <w:r>
-        <w:t xml:space="preserve"> u </w:t>
-      </w:r>
-      <w:r>
-        <w:rPr>
-          <w:b/>
-        </w:rPr>
-        <w:t>Omnipotente</w:t>
-      </w:r>
-    </w:p>
-    <w:p>
-      <w:pPr>
-        <w:pStyle w:val="Ttulo2"/>
-      </w:pPr>
-      <w:bookmarkStart w:id="18" w:name="_Toc102975809"/>
-      <w:r>
-        <w:t>Criterios</w:t>
-      </w:r>
-      <w:bookmarkEnd w:id="18"/>
     </w:p>
     <w:p>
       <w:pPr>
@@ -5864,61 +5846,61 @@
       <w:pPr>
         <w:pStyle w:val="Ttulo1"/>
       </w:pPr>
-      <w:bookmarkStart w:id="19" w:name="_Toc102975810"/>
+      <w:bookmarkStart w:id="18" w:name="_Toc102975810"/>
       <w:r>
         <w:lastRenderedPageBreak/>
         <w:t>Edición de entidades</w:t>
       </w:r>
+      <w:bookmarkEnd w:id="18"/>
+    </w:p>
+    <w:p>
+      <w:pPr>
+        <w:pStyle w:val="Ttulo2"/>
+      </w:pPr>
+      <w:bookmarkStart w:id="19" w:name="_Toc102975811"/>
+      <w:r>
+        <w:t>Rol de usuario necesario</w:t>
+      </w:r>
       <w:bookmarkEnd w:id="19"/>
     </w:p>
     <w:p>
       <w:pPr>
+        <w:pStyle w:val="Dots"/>
+      </w:pPr>
+      <w:r>
+        <w:rPr>
+          <w:b/>
+        </w:rPr>
+        <w:t>Autorizado p/Inputs</w:t>
+      </w:r>
+      <w:r>
+        <w:t xml:space="preserve">, </w:t>
+      </w:r>
+      <w:r>
+        <w:rPr>
+          <w:b/>
+        </w:rPr>
+        <w:t>Gestor de Productos</w:t>
+      </w:r>
+      <w:r>
+        <w:t xml:space="preserve"> u </w:t>
+      </w:r>
+      <w:r>
+        <w:rPr>
+          <w:b/>
+        </w:rPr>
+        <w:t>Omnipotente</w:t>
+      </w:r>
+    </w:p>
+    <w:p>
+      <w:pPr>
         <w:pStyle w:val="Ttulo2"/>
       </w:pPr>
-      <w:bookmarkStart w:id="20" w:name="_Toc102975811"/>
-      <w:r>
-        <w:t>Rol de usuario necesario</w:t>
+      <w:bookmarkStart w:id="20" w:name="_Toc102975812"/>
+      <w:r>
+        <w:t>Criterios</w:t>
       </w:r>
       <w:bookmarkEnd w:id="20"/>
-    </w:p>
-    <w:p>
-      <w:pPr>
-        <w:pStyle w:val="Dots"/>
-      </w:pPr>
-      <w:r>
-        <w:rPr>
-          <w:b/>
-        </w:rPr>
-        <w:t>Autorizado p/Inputs</w:t>
-      </w:r>
-      <w:r>
-        <w:t xml:space="preserve">, </w:t>
-      </w:r>
-      <w:r>
-        <w:rPr>
-          <w:b/>
-        </w:rPr>
-        <w:t>Gestor de Productos</w:t>
-      </w:r>
-      <w:r>
-        <w:t xml:space="preserve"> u </w:t>
-      </w:r>
-      <w:r>
-        <w:rPr>
-          <w:b/>
-        </w:rPr>
-        <w:t>Omnipotente</w:t>
-      </w:r>
-    </w:p>
-    <w:p>
-      <w:pPr>
-        <w:pStyle w:val="Ttulo2"/>
-      </w:pPr>
-      <w:bookmarkStart w:id="21" w:name="_Toc102975812"/>
-      <w:r>
-        <w:t>Criterios</w:t>
-      </w:r>
-      <w:bookmarkEnd w:id="21"/>
     </w:p>
     <w:p>
       <w:pPr>
@@ -6021,7 +6003,7 @@
       <w:pPr>
         <w:pStyle w:val="Ttulo1"/>
       </w:pPr>
-      <w:bookmarkStart w:id="22" w:name="_Toc102975813"/>
+      <w:bookmarkStart w:id="21" w:name="_Toc102975813"/>
       <w:r>
         <w:lastRenderedPageBreak/>
         <w:t>Revisión de las entidades agregadas</w:t>
@@ -6029,15 +6011,181 @@
       <w:r>
         <w:t xml:space="preserve"> y editadas</w:t>
       </w:r>
+      <w:bookmarkEnd w:id="21"/>
+    </w:p>
+    <w:p>
+      <w:pPr>
+        <w:pStyle w:val="Ttulo2"/>
+      </w:pPr>
+      <w:bookmarkStart w:id="22" w:name="_Toc102975814"/>
+      <w:r>
+        <w:t>Tablero de Control</w:t>
+      </w:r>
       <w:bookmarkEnd w:id="22"/>
     </w:p>
     <w:p>
       <w:pPr>
+        <w:pStyle w:val="Dots"/>
+      </w:pPr>
+      <w:r>
+        <w:t xml:space="preserve">Es la vista </w:t>
+      </w:r>
+      <w:r>
+        <w:t>inicial para las revisiones</w:t>
+      </w:r>
+      <w:r>
+        <w:t>, desde donde se elige qué entidad se va a revisar.</w:t>
+      </w:r>
+    </w:p>
+    <w:p>
+      <w:pPr>
+        <w:pStyle w:val="Dots"/>
+      </w:pPr>
+      <w:r>
+        <w:t>Se muestran agrupadas por cada familia de entidades: productos, RCLV, links.</w:t>
+      </w:r>
+    </w:p>
+    <w:p>
+      <w:pPr>
+        <w:pStyle w:val="Dots"/>
+      </w:pPr>
+      <w:r>
+        <w:rPr>
+          <w:b/>
+        </w:rPr>
+        <w:t>P</w:t>
+      </w:r>
+      <w:r>
+        <w:rPr>
+          <w:b/>
+        </w:rPr>
+        <w:t>roductos</w:t>
+      </w:r>
+      <w:r>
+        <w:t>:</w:t>
+      </w:r>
+      <w:r>
+        <w:t xml:space="preserve"> se muestran primero los estados más sensibles:</w:t>
+      </w:r>
+    </w:p>
+    <w:p>
+      <w:pPr>
+        <w:pStyle w:val="Nmeros"/>
+      </w:pPr>
+      <w:r>
+        <w:t>Inactivar</w:t>
+      </w:r>
+    </w:p>
+    <w:p>
+      <w:pPr>
+        <w:pStyle w:val="Nmeros"/>
+      </w:pPr>
+      <w:r>
+        <w:t>Aprobados c/Edición</w:t>
+      </w:r>
+    </w:p>
+    <w:p>
+      <w:pPr>
+        <w:pStyle w:val="Nmeros"/>
+      </w:pPr>
+      <w:r>
+        <w:t>Edición de Altas</w:t>
+      </w:r>
+    </w:p>
+    <w:p>
+      <w:pPr>
+        <w:pStyle w:val="Nmeros"/>
+      </w:pPr>
+      <w:r>
+        <w:t>Altas</w:t>
+      </w:r>
+    </w:p>
+    <w:p>
+      <w:pPr>
+        <w:pStyle w:val="Nmeros"/>
+      </w:pPr>
+      <w:r>
+        <w:t>Recuperar</w:t>
+      </w:r>
+    </w:p>
+    <w:p>
+      <w:pPr>
+        <w:pStyle w:val="Dots"/>
+      </w:pPr>
+      <w:r>
+        <w:rPr>
+          <w:b/>
+        </w:rPr>
+        <w:t>RCLV</w:t>
+      </w:r>
+      <w:r>
+        <w:t xml:space="preserve">: </w:t>
+      </w:r>
+      <w:r>
+        <w:t>se muestran solamente los que estén asociados a prod</w:t>
+      </w:r>
+      <w:r>
+        <w:t>uctos en status aprobado</w:t>
+      </w:r>
+      <w:r>
+        <w:t>, en el siguiente orden:</w:t>
+      </w:r>
+    </w:p>
+    <w:p>
+      <w:pPr>
+        <w:pStyle w:val="Nmeros"/>
+      </w:pPr>
+      <w:r>
+        <w:t>Aprobados c/Edición</w:t>
+      </w:r>
+    </w:p>
+    <w:p>
+      <w:pPr>
+        <w:pStyle w:val="Nmeros"/>
+      </w:pPr>
+      <w:r>
+        <w:t>Altas</w:t>
+      </w:r>
+    </w:p>
+    <w:p>
+      <w:pPr>
+        <w:pStyle w:val="Dots"/>
+      </w:pPr>
+      <w:r>
+        <w:rPr>
+          <w:b/>
+        </w:rPr>
+        <w:t>Links</w:t>
+      </w:r>
+      <w:r>
+        <w:t>:</w:t>
+      </w:r>
+      <w:r>
+        <w:t xml:space="preserve"> se muestra</w:t>
+      </w:r>
+      <w:r>
+        <w:t>n</w:t>
+      </w:r>
+      <w:r>
+        <w:t xml:space="preserve"> los productos </w:t>
+      </w:r>
+      <w:r>
+        <w:t xml:space="preserve">en status aprobado, </w:t>
+      </w:r>
+      <w:r>
+        <w:t>que tengan links en status</w:t>
+      </w:r>
+      <w:r>
+        <w:t xml:space="preserve"> creado.</w:t>
+      </w:r>
+    </w:p>
+    <w:p>
+      <w:pPr>
         <w:pStyle w:val="Ttulo2"/>
       </w:pPr>
-      <w:bookmarkStart w:id="23" w:name="_Toc102975814"/>
-      <w:r>
-        <w:t>Tablero de Control</w:t>
+      <w:bookmarkStart w:id="23" w:name="_Toc102975815"/>
+      <w:r>
+        <w:t>Temas generales de revisión de entidades</w:t>
       </w:r>
       <w:bookmarkEnd w:id="23"/>
     </w:p>
@@ -6046,197 +6194,31 @@
         <w:pStyle w:val="Dots"/>
       </w:pPr>
       <w:r>
-        <w:t xml:space="preserve">Es la vista </w:t>
-      </w:r>
-      <w:r>
-        <w:t>inicial para las revisiones</w:t>
-      </w:r>
-      <w:r>
-        <w:t>, desde donde se elige qué entidad se va a revisar.</w:t>
-      </w:r>
-    </w:p>
-    <w:p>
-      <w:pPr>
-        <w:pStyle w:val="Dots"/>
-      </w:pPr>
-      <w:r>
-        <w:t>Se muestran agrupadas por cada familia de entidades: productos, RCLV, links.</w:t>
-      </w:r>
-    </w:p>
-    <w:p>
-      <w:pPr>
-        <w:pStyle w:val="Dots"/>
-      </w:pPr>
-      <w:r>
-        <w:rPr>
-          <w:b/>
-        </w:rPr>
-        <w:t>P</w:t>
-      </w:r>
-      <w:r>
-        <w:rPr>
-          <w:b/>
-        </w:rPr>
-        <w:t>roductos</w:t>
-      </w:r>
-      <w:r>
-        <w:t>:</w:t>
-      </w:r>
-      <w:r>
-        <w:t xml:space="preserve"> se muestran primero los estados más sensibles:</w:t>
-      </w:r>
-    </w:p>
-    <w:p>
-      <w:pPr>
-        <w:pStyle w:val="Nmeros"/>
-      </w:pPr>
-      <w:r>
-        <w:t>Inactivar</w:t>
-      </w:r>
-    </w:p>
-    <w:p>
-      <w:pPr>
-        <w:pStyle w:val="Nmeros"/>
-      </w:pPr>
-      <w:r>
-        <w:t>Aprobados c/Edición</w:t>
-      </w:r>
-    </w:p>
-    <w:p>
-      <w:pPr>
-        <w:pStyle w:val="Nmeros"/>
-      </w:pPr>
-      <w:r>
-        <w:t>Edición de Altas</w:t>
-      </w:r>
-    </w:p>
-    <w:p>
-      <w:pPr>
-        <w:pStyle w:val="Nmeros"/>
-      </w:pPr>
-      <w:r>
-        <w:t>Altas</w:t>
-      </w:r>
-    </w:p>
-    <w:p>
-      <w:pPr>
-        <w:pStyle w:val="Nmeros"/>
-      </w:pPr>
-      <w:r>
-        <w:t>Recuperar</w:t>
-      </w:r>
-    </w:p>
-    <w:p>
-      <w:pPr>
-        <w:pStyle w:val="Dots"/>
-      </w:pPr>
-      <w:r>
-        <w:rPr>
-          <w:b/>
-        </w:rPr>
-        <w:t>RCLV</w:t>
-      </w:r>
-      <w:r>
-        <w:t xml:space="preserve">: </w:t>
-      </w:r>
-      <w:r>
-        <w:t>se muestran solamente los que estén asociados a prod</w:t>
-      </w:r>
-      <w:r>
-        <w:t>uctos en status aprobado</w:t>
-      </w:r>
-      <w:r>
-        <w:t>, en el siguiente orden:</w:t>
-      </w:r>
-    </w:p>
-    <w:p>
-      <w:pPr>
-        <w:pStyle w:val="Nmeros"/>
-      </w:pPr>
-      <w:r>
-        <w:t>Aprobados c/Edición</w:t>
-      </w:r>
-    </w:p>
-    <w:p>
-      <w:pPr>
-        <w:pStyle w:val="Nmeros"/>
-      </w:pPr>
-      <w:r>
-        <w:t>Altas</w:t>
-      </w:r>
-    </w:p>
-    <w:p>
-      <w:pPr>
-        <w:pStyle w:val="Dots"/>
-      </w:pPr>
-      <w:r>
-        <w:rPr>
-          <w:b/>
-        </w:rPr>
-        <w:t>Links</w:t>
-      </w:r>
-      <w:r>
-        <w:t>:</w:t>
-      </w:r>
-      <w:r>
-        <w:t xml:space="preserve"> se muestra</w:t>
-      </w:r>
-      <w:r>
-        <w:t>n</w:t>
-      </w:r>
-      <w:r>
-        <w:t xml:space="preserve"> los productos </w:t>
-      </w:r>
-      <w:r>
-        <w:t xml:space="preserve">en status aprobado, </w:t>
-      </w:r>
-      <w:r>
-        <w:t>que tengan links en status</w:t>
-      </w:r>
-      <w:r>
-        <w:t xml:space="preserve"> creado.</w:t>
-      </w:r>
-    </w:p>
+        <w:t xml:space="preserve">Se permite una ventana horaria de 1 hora para terminar la revisión desde que fue capturado. El motivo es no demorar su análisis por un revisor </w:t>
+      </w:r>
+      <w:r>
+        <w:t xml:space="preserve">que se </w:t>
+      </w:r>
+      <w:r>
+        <w:t>demo</w:t>
+      </w:r>
+      <w:r>
+        <w:t>re</w:t>
+      </w:r>
+      <w:r>
+        <w:t>.</w:t>
+      </w:r>
+    </w:p>
+    <w:p/>
     <w:p>
       <w:pPr>
         <w:pStyle w:val="Ttulo2"/>
       </w:pPr>
-      <w:bookmarkStart w:id="24" w:name="_Toc102975815"/>
-      <w:r>
-        <w:t>Temas generales de revisión de entidades</w:t>
+      <w:bookmarkStart w:id="24" w:name="_Toc102975816"/>
+      <w:r>
+        <w:t>Revisión de  productos</w:t>
       </w:r>
       <w:bookmarkEnd w:id="24"/>
-    </w:p>
-    <w:p>
-      <w:pPr>
-        <w:pStyle w:val="Dots"/>
-      </w:pPr>
-      <w:r>
-        <w:t xml:space="preserve">Se permite una ventana horaria de 1 hora para terminar la revisión desde que fue capturado. El motivo es no demorar su análisis por un revisor </w:t>
-      </w:r>
-      <w:r>
-        <w:t xml:space="preserve">que se </w:t>
-      </w:r>
-      <w:r>
-        <w:t>demo</w:t>
-      </w:r>
-      <w:r>
-        <w:t>re</w:t>
-      </w:r>
-      <w:r>
-        <w:t>.</w:t>
-      </w:r>
-    </w:p>
-    <w:p/>
-    <w:p>
-      <w:pPr>
-        <w:pStyle w:val="Ttulo2"/>
-      </w:pPr>
-      <w:bookmarkStart w:id="25" w:name="_Toc102975816"/>
-      <w:r>
-        <w:t>Revisión de  productos</w:t>
-      </w:r>
-      <w:bookmarkEnd w:id="25"/>
     </w:p>
     <w:p>
       <w:pPr>
@@ -6666,34 +6648,25 @@
         <w:t>inactivado</w:t>
       </w:r>
       <w:r>
-        <w:t xml:space="preserve">, y además se marca al producto como </w:t>
+        <w:t>.</w:t>
+      </w:r>
+      <w:r>
+        <w:t xml:space="preserve"> </w:t>
+      </w:r>
+      <w:r>
+        <w:t xml:space="preserve">El revisor puede penalizar a quien lo había llevado al estado </w:t>
       </w:r>
       <w:r>
         <w:rPr>
           <w:i/>
         </w:rPr>
-        <w:t>inactivado_reincidente</w:t>
-      </w:r>
-      <w:r>
-        <w:t>.</w:t>
-      </w:r>
-    </w:p>
-    <w:p>
-      <w:pPr>
-        <w:pStyle w:val="Nmeros"/>
-      </w:pPr>
-      <w:r>
-        <w:t xml:space="preserve">Un producto con la marca </w:t>
-      </w:r>
-      <w:r>
-        <w:rPr>
-          <w:i/>
-        </w:rPr>
-        <w:t>inactivado_reincidente</w:t>
-      </w:r>
-      <w:r>
-        <w:t xml:space="preserve"> no se puede volver a recuperar. Esto busca evitar la sobrecarga de revisiones.</w:t>
-      </w:r>
+        <w:t>recuperar</w:t>
+      </w:r>
+      <w:r>
+        <w:t>, si considera que lo amerita.</w:t>
+      </w:r>
+      <w:bookmarkStart w:id="25" w:name="_GoBack"/>
+      <w:bookmarkEnd w:id="25"/>
     </w:p>
     <w:p>
       <w:pPr>
@@ -6783,34 +6756,56 @@
     <w:p>
       <w:pPr>
         <w:pStyle w:val="Tilde"/>
-        <w:numPr>
-          <w:ilvl w:val="0"/>
-          <w:numId w:val="7"/>
-        </w:numPr>
-        <w:spacing w:after="60" w:line="240" w:lineRule="auto"/>
-        <w:ind w:left="1701" w:hanging="283"/>
-      </w:pPr>
-      <w:r>
-        <w:t>Se revisa si tiene alg</w:t>
-      </w:r>
-      <w:r>
-        <w:t>ún producto aprobado y se asienta en es</w:t>
+      </w:pPr>
+      <w:r>
+        <w:t xml:space="preserve">Se revisa si </w:t>
+      </w:r>
+      <w:r>
+        <w:t>tiene</w:t>
+      </w:r>
+      <w:r>
+        <w:t xml:space="preserve"> alg</w:t>
+      </w:r>
+      <w:r>
+        <w:t>ún producto aprobado</w:t>
+      </w:r>
+      <w:r>
+        <w:t>. El resultado s</w:t>
+      </w:r>
+      <w:r>
+        <w:t>e asienta en es</w:t>
       </w:r>
       <w:r>
         <w:t>t</w:t>
       </w:r>
       <w:r>
-        <w:t>e registro.</w:t>
+        <w:t>e registro</w:t>
+      </w:r>
+      <w:r>
+        <w:t xml:space="preserve"> en el campo booleano </w:t>
+      </w:r>
+      <w:r>
+        <w:rPr>
+          <w:i/>
+        </w:rPr>
+        <w:t>prod_aprob</w:t>
+      </w:r>
+      <w:r>
+        <w:t>.</w:t>
+      </w:r>
+      <w:r>
+        <w:t xml:space="preserve"> Se usa para saber si mostrarlo en </w:t>
+      </w:r>
+      <w:r>
+        <w:t>los</w:t>
+      </w:r>
+      <w:r>
+        <w:t xml:space="preserve"> filtros personalizados de las vistas de mostrar productos.</w:t>
       </w:r>
     </w:p>
     <w:p>
       <w:pPr>
         <w:pStyle w:val="Tilde"/>
-        <w:numPr>
-          <w:ilvl w:val="0"/>
-          <w:numId w:val="7"/>
-        </w:numPr>
-        <w:spacing w:after="60" w:line="240" w:lineRule="auto"/>
       </w:pPr>
       <w:r>
         <w:t xml:space="preserve">Se le pasa su </w:t>
@@ -6822,7 +6817,42 @@
         <w:t>dia_del_ano_id</w:t>
       </w:r>
       <w:r>
-        <w:t xml:space="preserve"> a todos los productos con los que está relacionado, para su uso con los filtros.</w:t>
+        <w:t xml:space="preserve"> a todos los productos con los que está relacionado, para su uso con los filtros</w:t>
+      </w:r>
+      <w:r>
+        <w:t xml:space="preserve"> personalizados</w:t>
+      </w:r>
+      <w:r>
+        <w:t>.</w:t>
+      </w:r>
+    </w:p>
+    <w:p>
+      <w:pPr>
+        <w:pStyle w:val="Tilde"/>
+      </w:pPr>
+      <w:r>
+        <w:t xml:space="preserve">Se actualizan las tablas de </w:t>
+      </w:r>
+      <w:r>
+        <w:t xml:space="preserve">BD </w:t>
+      </w:r>
+      <w:r>
+        <w:rPr>
+          <w:i/>
+        </w:rPr>
+        <w:t>edic_registros_aprob</w:t>
+      </w:r>
+      <w:r>
+        <w:t xml:space="preserve"> y </w:t>
+      </w:r>
+      <w:r>
+        <w:rPr>
+          <w:i/>
+        </w:rPr>
+        <w:t>edic_registros_rech</w:t>
+      </w:r>
+      <w:r>
+        <w:t>, en función de si los datos originales fueron aceptados o cambiados.</w:t>
       </w:r>
     </w:p>
     <w:p>
@@ -7025,6 +7055,7 @@
         <w:pStyle w:val="Nmeros"/>
       </w:pPr>
       <w:r>
+        <w:lastRenderedPageBreak/>
         <w:t>La intención es que se elijan los mejores de cada proveedor.</w:t>
       </w:r>
     </w:p>
@@ -7044,7 +7075,6 @@
         <w:pStyle w:val="Dots"/>
       </w:pPr>
       <w:r>
-        <w:lastRenderedPageBreak/>
         <w:t>Grupo Inactivar</w:t>
       </w:r>
     </w:p>
@@ -7223,12 +7253,6 @@
     <w:p>
       <w:pPr>
         <w:pStyle w:val="Tilde"/>
-        <w:numPr>
-          <w:ilvl w:val="0"/>
-          <w:numId w:val="7"/>
-        </w:numPr>
-        <w:spacing w:after="60" w:line="240" w:lineRule="auto"/>
-        <w:ind w:left="1701" w:hanging="283"/>
       </w:pPr>
       <w:r>
         <w:t xml:space="preserve">Se guarda en la BD </w:t>
@@ -7240,12 +7264,6 @@
     <w:p>
       <w:pPr>
         <w:pStyle w:val="Tilde"/>
-        <w:numPr>
-          <w:ilvl w:val="0"/>
-          <w:numId w:val="7"/>
-        </w:numPr>
-        <w:spacing w:after="60" w:line="240" w:lineRule="auto"/>
-        <w:ind w:left="1701" w:hanging="283"/>
       </w:pPr>
       <w:r>
         <w:t>Se le asigna al producto la calificación realizada por el usuario, por ser la única existente hasta entonces.</w:t>
@@ -7254,12 +7272,6 @@
     <w:p>
       <w:pPr>
         <w:pStyle w:val="Tilde"/>
-        <w:numPr>
-          <w:ilvl w:val="0"/>
-          <w:numId w:val="7"/>
-        </w:numPr>
-        <w:spacing w:after="60" w:line="240" w:lineRule="auto"/>
-        <w:ind w:left="1701" w:hanging="283"/>
       </w:pPr>
       <w:r>
         <w:t>Se procesan las API para crear los capítulos</w:t>
@@ -7271,12 +7283,6 @@
     <w:p>
       <w:pPr>
         <w:pStyle w:val="Tilde"/>
-        <w:numPr>
-          <w:ilvl w:val="0"/>
-          <w:numId w:val="7"/>
-        </w:numPr>
-        <w:spacing w:after="60" w:line="240" w:lineRule="auto"/>
-        <w:ind w:left="1701" w:hanging="283"/>
       </w:pPr>
       <w:r>
         <w:t>Se el</w:t>
@@ -7585,7 +7591,7 @@
         <w:noProof/>
         <w:lang w:val="es-ES"/>
       </w:rPr>
-      <w:t>1</w:t>
+      <w:t>12</w:t>
     </w:r>
     <w:r>
       <w:fldChar w:fldCharType="end"/>
@@ -7593,14 +7599,27 @@
     <w:r>
       <w:t>/</w:t>
     </w:r>
-    <w:fldSimple w:instr=" NUMPAGES   \* MERGEFORMAT ">
-      <w:r>
-        <w:rPr>
-          <w:noProof/>
-        </w:rPr>
-        <w:t>15</w:t>
-      </w:r>
-    </w:fldSimple>
+    <w:r>
+      <w:fldChar w:fldCharType="begin"/>
+    </w:r>
+    <w:r>
+      <w:instrText xml:space="preserve"> NUMPAGES   \* MERGEFORMAT </w:instrText>
+    </w:r>
+    <w:r>
+      <w:fldChar w:fldCharType="separate"/>
+    </w:r>
+    <w:r>
+      <w:rPr>
+        <w:noProof/>
+      </w:rPr>
+      <w:t>15</w:t>
+    </w:r>
+    <w:r>
+      <w:rPr>
+        <w:noProof/>
+      </w:rPr>
+      <w:fldChar w:fldCharType="end"/>
+    </w:r>
   </w:p>
 </w:ftr>
 </file>
@@ -8047,11 +8066,11 @@
   <w:abstractNum w:abstractNumId="3" w15:restartNumberingAfterBreak="0">
     <w:nsid w:val="0D953187"/>
     <w:multiLevelType w:val="hybridMultilevel"/>
-    <w:tmpl w:val="33301DCC"/>
-    <w:lvl w:ilvl="0" w:tplc="928EE572">
+    <w:tmpl w:val="07EC2F5E"/>
+    <w:lvl w:ilvl="0" w:tplc="8454F622">
       <w:start w:val="1"/>
       <w:numFmt w:val="bullet"/>
-      <w:pStyle w:val="Tilde-Pendiente"/>
+      <w:pStyle w:val="Tilde"/>
       <w:lvlText w:val=""/>
       <w:lvlJc w:val="left"/>
       <w:pPr>
@@ -9409,31 +9428,6 @@
     <w:uiPriority w:val="99"/>
     <w:rsid w:val="007566DC"/>
   </w:style>
-  <w:style w:type="paragraph" w:styleId="Sinespaciado">
-    <w:name w:val="No Spacing"/>
-    <w:link w:val="SinespaciadoCar"/>
-    <w:uiPriority w:val="1"/>
-    <w:qFormat/>
-    <w:rsid w:val="00B6210E"/>
-    <w:pPr>
-      <w:spacing w:after="0" w:line="240" w:lineRule="auto"/>
-    </w:pPr>
-    <w:rPr>
-      <w:rFonts w:eastAsiaTheme="minorEastAsia"/>
-      <w:lang w:eastAsia="es-AR"/>
-    </w:rPr>
-  </w:style>
-  <w:style w:type="character" w:customStyle="1" w:styleId="SinespaciadoCar">
-    <w:name w:val="Sin espaciado Car"/>
-    <w:basedOn w:val="Fuentedeprrafopredeter"/>
-    <w:link w:val="Sinespaciado"/>
-    <w:uiPriority w:val="1"/>
-    <w:rsid w:val="00B6210E"/>
-    <w:rPr>
-      <w:rFonts w:eastAsiaTheme="minorEastAsia"/>
-      <w:lang w:eastAsia="es-AR"/>
-    </w:rPr>
-  </w:style>
   <w:style w:type="character" w:customStyle="1" w:styleId="Ttulo1Car">
     <w:name w:val="Título 1 Car"/>
     <w:basedOn w:val="Fuentedeprrafopredeter"/>
@@ -9601,7 +9595,14 @@
   <w:style w:type="paragraph" w:customStyle="1" w:styleId="Tilde">
     <w:name w:val="Tilde"/>
     <w:basedOn w:val="Normal"/>
-    <w:rsid w:val="00711C8D"/>
+    <w:rsid w:val="00CA6E22"/>
+    <w:pPr>
+      <w:numPr>
+        <w:numId w:val="7"/>
+      </w:numPr>
+      <w:spacing w:after="60" w:line="240" w:lineRule="auto"/>
+      <w:ind w:left="1560" w:hanging="285"/>
+    </w:pPr>
   </w:style>
   <w:style w:type="paragraph" w:customStyle="1" w:styleId="Dots-Pendiente">
     <w:name w:val="Dots - Pendiente"/>
@@ -9631,11 +9632,7 @@
     <w:basedOn w:val="Tilde"/>
     <w:rsid w:val="00B53F98"/>
     <w:pPr>
-      <w:numPr>
-        <w:numId w:val="7"/>
-      </w:numPr>
       <w:shd w:val="clear" w:color="auto" w:fill="FBE4D5" w:themeFill="accent2" w:themeFillTint="33"/>
-      <w:spacing w:after="60" w:line="240" w:lineRule="auto"/>
       <w:ind w:left="1701" w:hanging="283"/>
     </w:pPr>
   </w:style>
@@ -9946,7 +9943,7 @@
 </file>
 
 <file path=customXml/itemProps1.xml><?xml version="1.0" encoding="utf-8"?>
-<ds:datastoreItem xmlns:ds="http://schemas.openxmlformats.org/officeDocument/2006/customXml" ds:itemID="{E09D8C97-D7C9-4082-BC10-2E9CA705CBF3}">
+<ds:datastoreItem xmlns:ds="http://schemas.openxmlformats.org/officeDocument/2006/customXml" ds:itemID="{8C15200B-2997-428B-B4CC-E6B8B2A3C11B}">
   <ds:schemaRefs>
     <ds:schemaRef ds:uri="http://schemas.openxmlformats.org/officeDocument/2006/bibliography"/>
   </ds:schemaRefs>

</xml_diff>

<commit_message>
Ayuda en el tablero de control
</commit_message>
<xml_diff>
--- a/0-varios/Memoria del Proyecto.docx
+++ b/0-varios/Memoria del Proyecto.docx
@@ -637,7 +637,7 @@
           </w:p>
           <w:p>
             <w:pPr>
-              <w:pStyle w:val="Dots-Pendiente"/>
+              <w:pStyle w:val="Dots"/>
             </w:pPr>
             <w:r>
               <w:t>Agregado de</w:t>
@@ -665,10 +665,10 @@
           </w:p>
           <w:p>
             <w:pPr>
-              <w:pStyle w:val="Dots-Pendiente"/>
+              <w:pStyle w:val="Nmeros-Pend"/>
             </w:pPr>
             <w:r>
-              <w:t>Links a trailers y productos desde Detalle del Producto</w:t>
+              <w:t>Productos sin links gratuitos</w:t>
             </w:r>
           </w:p>
           <w:p>
@@ -676,15 +676,15 @@
               <w:pStyle w:val="Dots-Pendiente"/>
             </w:pPr>
             <w:r>
-              <w:t>Menú mantenimiento</w:t>
+              <w:t>Links a trailers y productos desde Detalle del Producto</w:t>
             </w:r>
           </w:p>
           <w:p>
             <w:pPr>
-              <w:pStyle w:val="Nmeros-Pend"/>
+              <w:pStyle w:val="Dots-Pendiente"/>
             </w:pPr>
             <w:r>
-              <w:t>Productos sin links gratuitos</w:t>
+              <w:t>Menú mantenimiento</w:t>
             </w:r>
           </w:p>
           <w:p>
@@ -1078,6 +1078,29 @@
             <w:r>
               <w:t>Edición de RCLV y su revisión</w:t>
             </w:r>
+          </w:p>
+          <w:p>
+            <w:pPr>
+              <w:pStyle w:val="Dots-Siguienteversin"/>
+            </w:pPr>
+            <w:r>
+              <w:t>Tablero de control</w:t>
+            </w:r>
+          </w:p>
+          <w:p>
+            <w:pPr>
+              <w:pStyle w:val="Nmeros-Siguienteversin"/>
+              <w:numPr>
+                <w:ilvl w:val="0"/>
+                <w:numId w:val="14"/>
+              </w:numPr>
+              <w:ind w:left="1168" w:hanging="283"/>
+            </w:pPr>
+            <w:r>
+              <w:t>Productos con RCLV inactivo</w:t>
+            </w:r>
+            <w:bookmarkStart w:id="0" w:name="_GoBack"/>
+            <w:bookmarkEnd w:id="0"/>
           </w:p>
         </w:tc>
       </w:tr>
@@ -4133,22 +4156,22 @@
       <w:pPr>
         <w:pStyle w:val="Ttulo1"/>
       </w:pPr>
-      <w:bookmarkStart w:id="0" w:name="_Toc102975792"/>
+      <w:bookmarkStart w:id="1" w:name="_Toc102975792"/>
       <w:r>
         <w:lastRenderedPageBreak/>
         <w:t>Introducción</w:t>
       </w:r>
-      <w:bookmarkEnd w:id="0"/>
+      <w:bookmarkEnd w:id="1"/>
     </w:p>
     <w:p>
       <w:pPr>
         <w:pStyle w:val="Ttulo2"/>
       </w:pPr>
-      <w:bookmarkStart w:id="1" w:name="_Toc102975793"/>
+      <w:bookmarkStart w:id="2" w:name="_Toc102975793"/>
       <w:r>
         <w:t>Propósito</w:t>
       </w:r>
-      <w:bookmarkEnd w:id="1"/>
+      <w:bookmarkEnd w:id="2"/>
     </w:p>
     <w:p>
       <w:pPr>
@@ -4199,14 +4222,14 @@
       <w:pPr>
         <w:pStyle w:val="Ttulo2"/>
       </w:pPr>
-      <w:bookmarkStart w:id="2" w:name="_Toc102975794"/>
+      <w:bookmarkStart w:id="3" w:name="_Toc102975794"/>
       <w:r>
         <w:t>Criterios</w:t>
       </w:r>
       <w:r>
         <w:t xml:space="preserve"> Generales</w:t>
       </w:r>
-      <w:bookmarkEnd w:id="2"/>
+      <w:bookmarkEnd w:id="3"/>
     </w:p>
     <w:p>
       <w:pPr>
@@ -4362,11 +4385,11 @@
       <w:pPr>
         <w:pStyle w:val="Ttulo2"/>
       </w:pPr>
-      <w:bookmarkStart w:id="3" w:name="_Toc102975795"/>
+      <w:bookmarkStart w:id="4" w:name="_Toc102975795"/>
       <w:r>
         <w:t>Status de las entidades</w:t>
       </w:r>
-      <w:bookmarkEnd w:id="3"/>
+      <w:bookmarkEnd w:id="4"/>
     </w:p>
     <w:p>
       <w:pPr>
@@ -4508,11 +4531,11 @@
       <w:pPr>
         <w:pStyle w:val="Ttulo2"/>
       </w:pPr>
-      <w:bookmarkStart w:id="4" w:name="_Toc102975796"/>
+      <w:bookmarkStart w:id="5" w:name="_Toc102975796"/>
       <w:r>
         <w:t>Calificaciones</w:t>
       </w:r>
-      <w:bookmarkEnd w:id="4"/>
+      <w:bookmarkEnd w:id="5"/>
     </w:p>
     <w:p>
       <w:pPr>
@@ -4599,22 +4622,22 @@
       <w:pPr>
         <w:pStyle w:val="Ttulo1"/>
       </w:pPr>
-      <w:bookmarkStart w:id="5" w:name="_Toc102975797"/>
+      <w:bookmarkStart w:id="6" w:name="_Toc102975797"/>
       <w:r>
         <w:lastRenderedPageBreak/>
         <w:t>Roles de Usuario</w:t>
       </w:r>
-      <w:bookmarkEnd w:id="5"/>
+      <w:bookmarkEnd w:id="6"/>
     </w:p>
     <w:p>
       <w:pPr>
         <w:pStyle w:val="Ttulo2"/>
       </w:pPr>
-      <w:bookmarkStart w:id="6" w:name="_Toc102975798"/>
+      <w:bookmarkStart w:id="7" w:name="_Toc102975798"/>
       <w:r>
         <w:t>Criterios</w:t>
       </w:r>
-      <w:bookmarkEnd w:id="6"/>
+      <w:bookmarkEnd w:id="7"/>
     </w:p>
     <w:p>
       <w:pPr>
@@ -4654,14 +4677,14 @@
       <w:pPr>
         <w:pStyle w:val="Ttulo2"/>
       </w:pPr>
-      <w:bookmarkStart w:id="7" w:name="_Toc102975799"/>
+      <w:bookmarkStart w:id="8" w:name="_Toc102975799"/>
       <w:r>
         <w:t xml:space="preserve">Opciones y </w:t>
       </w:r>
       <w:r>
         <w:t>Alcance</w:t>
       </w:r>
-      <w:bookmarkEnd w:id="7"/>
+      <w:bookmarkEnd w:id="8"/>
     </w:p>
     <w:p>
       <w:pPr>
@@ -5090,7 +5113,7 @@
       <w:pPr>
         <w:pStyle w:val="Ttulo1"/>
       </w:pPr>
-      <w:bookmarkStart w:id="8" w:name="_Toc102975800"/>
+      <w:bookmarkStart w:id="9" w:name="_Toc102975800"/>
       <w:r>
         <w:lastRenderedPageBreak/>
         <w:t xml:space="preserve">Consultas </w:t>
@@ -5101,20 +5124,20 @@
       <w:r>
         <w:t>sobre productos</w:t>
       </w:r>
-      <w:bookmarkEnd w:id="8"/>
+      <w:bookmarkEnd w:id="9"/>
     </w:p>
     <w:p>
       <w:pPr>
         <w:pStyle w:val="Ttulo2"/>
       </w:pPr>
-      <w:bookmarkStart w:id="9" w:name="_Toc102975801"/>
+      <w:bookmarkStart w:id="10" w:name="_Toc102975801"/>
       <w:r>
         <w:t>R</w:t>
       </w:r>
       <w:r>
         <w:t>ol de usuario necesario</w:t>
       </w:r>
-      <w:bookmarkEnd w:id="9"/>
+      <w:bookmarkEnd w:id="10"/>
     </w:p>
     <w:p>
       <w:pPr>
@@ -5189,11 +5212,11 @@
       <w:pPr>
         <w:pStyle w:val="Ttulo2"/>
       </w:pPr>
-      <w:bookmarkStart w:id="10" w:name="_Toc102975802"/>
+      <w:bookmarkStart w:id="11" w:name="_Toc102975802"/>
       <w:r>
         <w:t>Maneras de hacer consultas para encontrar un producto</w:t>
       </w:r>
-      <w:bookmarkEnd w:id="10"/>
+      <w:bookmarkEnd w:id="11"/>
     </w:p>
     <w:p>
       <w:pPr>
@@ -5329,11 +5352,11 @@
       <w:pPr>
         <w:pStyle w:val="Ttulo2"/>
       </w:pPr>
-      <w:bookmarkStart w:id="11" w:name="_Toc102975803"/>
+      <w:bookmarkStart w:id="12" w:name="_Toc102975803"/>
       <w:r>
         <w:t>Alcance</w:t>
       </w:r>
-      <w:bookmarkEnd w:id="11"/>
+      <w:bookmarkEnd w:id="12"/>
     </w:p>
     <w:p>
       <w:pPr>
@@ -5394,22 +5417,22 @@
       <w:pPr>
         <w:pStyle w:val="Ttulo1"/>
       </w:pPr>
-      <w:bookmarkStart w:id="12" w:name="_Toc102975804"/>
+      <w:bookmarkStart w:id="13" w:name="_Toc102975804"/>
       <w:r>
         <w:lastRenderedPageBreak/>
         <w:t>Personalización sobre un producto</w:t>
       </w:r>
-      <w:bookmarkEnd w:id="12"/>
+      <w:bookmarkEnd w:id="13"/>
     </w:p>
     <w:p>
       <w:pPr>
         <w:pStyle w:val="Ttulo2"/>
       </w:pPr>
-      <w:bookmarkStart w:id="13" w:name="_Toc102975805"/>
+      <w:bookmarkStart w:id="14" w:name="_Toc102975805"/>
       <w:r>
         <w:t>Rol de usuario necesario</w:t>
       </w:r>
-      <w:bookmarkEnd w:id="13"/>
+      <w:bookmarkEnd w:id="14"/>
     </w:p>
     <w:p>
       <w:pPr>
@@ -5444,11 +5467,11 @@
       <w:pPr>
         <w:pStyle w:val="Ttulo2"/>
       </w:pPr>
-      <w:bookmarkStart w:id="14" w:name="_Toc102975806"/>
+      <w:bookmarkStart w:id="15" w:name="_Toc102975806"/>
       <w:r>
         <w:t>Alcance</w:t>
       </w:r>
-      <w:bookmarkEnd w:id="14"/>
+      <w:bookmarkEnd w:id="15"/>
     </w:p>
     <w:p>
       <w:pPr>
@@ -5526,7 +5549,7 @@
       <w:pPr>
         <w:pStyle w:val="Ttulo1"/>
       </w:pPr>
-      <w:bookmarkStart w:id="15" w:name="_Toc102975807"/>
+      <w:bookmarkStart w:id="16" w:name="_Toc102975807"/>
       <w:r>
         <w:lastRenderedPageBreak/>
         <w:t xml:space="preserve">Agregado de </w:t>
@@ -5537,17 +5560,17 @@
       <w:r>
         <w:t xml:space="preserve"> a nuestra base de datos</w:t>
       </w:r>
-      <w:bookmarkEnd w:id="15"/>
+      <w:bookmarkEnd w:id="16"/>
     </w:p>
     <w:p>
       <w:pPr>
         <w:pStyle w:val="Ttulo2"/>
       </w:pPr>
-      <w:bookmarkStart w:id="16" w:name="_Toc102975808"/>
+      <w:bookmarkStart w:id="17" w:name="_Toc102975808"/>
       <w:r>
         <w:t>Rol de usuario necesario</w:t>
       </w:r>
-      <w:bookmarkEnd w:id="16"/>
+      <w:bookmarkEnd w:id="17"/>
     </w:p>
     <w:p>
       <w:pPr>
@@ -5582,11 +5605,11 @@
       <w:pPr>
         <w:pStyle w:val="Ttulo2"/>
       </w:pPr>
-      <w:bookmarkStart w:id="17" w:name="_Toc102975809"/>
+      <w:bookmarkStart w:id="18" w:name="_Toc102975809"/>
       <w:r>
         <w:t>Criterios</w:t>
       </w:r>
-      <w:bookmarkEnd w:id="17"/>
+      <w:bookmarkEnd w:id="18"/>
     </w:p>
     <w:p>
       <w:pPr>
@@ -5846,22 +5869,22 @@
       <w:pPr>
         <w:pStyle w:val="Ttulo1"/>
       </w:pPr>
-      <w:bookmarkStart w:id="18" w:name="_Toc102975810"/>
+      <w:bookmarkStart w:id="19" w:name="_Toc102975810"/>
       <w:r>
         <w:lastRenderedPageBreak/>
         <w:t>Edición de entidades</w:t>
       </w:r>
-      <w:bookmarkEnd w:id="18"/>
+      <w:bookmarkEnd w:id="19"/>
     </w:p>
     <w:p>
       <w:pPr>
         <w:pStyle w:val="Ttulo2"/>
       </w:pPr>
-      <w:bookmarkStart w:id="19" w:name="_Toc102975811"/>
+      <w:bookmarkStart w:id="20" w:name="_Toc102975811"/>
       <w:r>
         <w:t>Rol de usuario necesario</w:t>
       </w:r>
-      <w:bookmarkEnd w:id="19"/>
+      <w:bookmarkEnd w:id="20"/>
     </w:p>
     <w:p>
       <w:pPr>
@@ -5896,11 +5919,11 @@
       <w:pPr>
         <w:pStyle w:val="Ttulo2"/>
       </w:pPr>
-      <w:bookmarkStart w:id="20" w:name="_Toc102975812"/>
+      <w:bookmarkStart w:id="21" w:name="_Toc102975812"/>
       <w:r>
         <w:t>Criterios</w:t>
       </w:r>
-      <w:bookmarkEnd w:id="20"/>
+      <w:bookmarkEnd w:id="21"/>
     </w:p>
     <w:p>
       <w:pPr>
@@ -6003,7 +6026,7 @@
       <w:pPr>
         <w:pStyle w:val="Ttulo1"/>
       </w:pPr>
-      <w:bookmarkStart w:id="21" w:name="_Toc102975813"/>
+      <w:bookmarkStart w:id="22" w:name="_Toc102975813"/>
       <w:r>
         <w:lastRenderedPageBreak/>
         <w:t>Revisión de las entidades agregadas</w:t>
@@ -6011,17 +6034,17 @@
       <w:r>
         <w:t xml:space="preserve"> y editadas</w:t>
       </w:r>
-      <w:bookmarkEnd w:id="21"/>
+      <w:bookmarkEnd w:id="22"/>
     </w:p>
     <w:p>
       <w:pPr>
         <w:pStyle w:val="Ttulo2"/>
       </w:pPr>
-      <w:bookmarkStart w:id="22" w:name="_Toc102975814"/>
+      <w:bookmarkStart w:id="23" w:name="_Toc102975814"/>
       <w:r>
         <w:t>Tablero de Control</w:t>
       </w:r>
-      <w:bookmarkEnd w:id="22"/>
+      <w:bookmarkEnd w:id="23"/>
     </w:p>
     <w:p>
       <w:pPr>
@@ -6183,11 +6206,11 @@
       <w:pPr>
         <w:pStyle w:val="Ttulo2"/>
       </w:pPr>
-      <w:bookmarkStart w:id="23" w:name="_Toc102975815"/>
+      <w:bookmarkStart w:id="24" w:name="_Toc102975815"/>
       <w:r>
         <w:t>Temas generales de revisión de entidades</w:t>
       </w:r>
-      <w:bookmarkEnd w:id="23"/>
+      <w:bookmarkEnd w:id="24"/>
     </w:p>
     <w:p>
       <w:pPr>
@@ -6214,11 +6237,11 @@
       <w:pPr>
         <w:pStyle w:val="Ttulo2"/>
       </w:pPr>
-      <w:bookmarkStart w:id="24" w:name="_Toc102975816"/>
+      <w:bookmarkStart w:id="25" w:name="_Toc102975816"/>
       <w:r>
         <w:t>Revisión de  productos</w:t>
       </w:r>
-      <w:bookmarkEnd w:id="24"/>
+      <w:bookmarkEnd w:id="25"/>
     </w:p>
     <w:p>
       <w:pPr>
@@ -6665,8 +6688,6 @@
       <w:r>
         <w:t>, si considera que lo amerita.</w:t>
       </w:r>
-      <w:bookmarkStart w:id="25" w:name="_GoBack"/>
-      <w:bookmarkEnd w:id="25"/>
     </w:p>
     <w:p>
       <w:pPr>
@@ -7591,7 +7612,7 @@
         <w:noProof/>
         <w:lang w:val="es-ES"/>
       </w:rPr>
-      <w:t>12</w:t>
+      <w:t>2</w:t>
     </w:r>
     <w:r>
       <w:fldChar w:fldCharType="end"/>
@@ -7599,27 +7620,14 @@
     <w:r>
       <w:t>/</w:t>
     </w:r>
-    <w:r>
-      <w:fldChar w:fldCharType="begin"/>
-    </w:r>
-    <w:r>
-      <w:instrText xml:space="preserve"> NUMPAGES   \* MERGEFORMAT </w:instrText>
-    </w:r>
-    <w:r>
-      <w:fldChar w:fldCharType="separate"/>
-    </w:r>
-    <w:r>
-      <w:rPr>
-        <w:noProof/>
-      </w:rPr>
-      <w:t>15</w:t>
-    </w:r>
-    <w:r>
-      <w:rPr>
-        <w:noProof/>
-      </w:rPr>
-      <w:fldChar w:fldCharType="end"/>
-    </w:r>
+    <w:fldSimple w:instr=" NUMPAGES   \* MERGEFORMAT ">
+      <w:r>
+        <w:rPr>
+          <w:noProof/>
+        </w:rPr>
+        <w:t>15</w:t>
+      </w:r>
+    </w:fldSimple>
   </w:p>
 </w:ftr>
 </file>
@@ -8178,6 +8186,92 @@
     </w:lvl>
   </w:abstractNum>
   <w:abstractNum w:abstractNumId="4" w15:restartNumberingAfterBreak="0">
+    <w:nsid w:val="1D4F2961"/>
+    <w:multiLevelType w:val="hybridMultilevel"/>
+    <w:tmpl w:val="332A45A2"/>
+    <w:lvl w:ilvl="0" w:tplc="2C0A000F">
+      <w:start w:val="1"/>
+      <w:numFmt w:val="decimal"/>
+      <w:lvlText w:val="%1."/>
+      <w:lvlJc w:val="left"/>
+      <w:pPr>
+        <w:ind w:left="1571" w:hanging="360"/>
+      </w:pPr>
+    </w:lvl>
+    <w:lvl w:ilvl="1" w:tplc="2C0A0019" w:tentative="1">
+      <w:start w:val="1"/>
+      <w:numFmt w:val="lowerLetter"/>
+      <w:lvlText w:val="%2."/>
+      <w:lvlJc w:val="left"/>
+      <w:pPr>
+        <w:ind w:left="2291" w:hanging="360"/>
+      </w:pPr>
+    </w:lvl>
+    <w:lvl w:ilvl="2" w:tplc="2C0A001B" w:tentative="1">
+      <w:start w:val="1"/>
+      <w:numFmt w:val="lowerRoman"/>
+      <w:lvlText w:val="%3."/>
+      <w:lvlJc w:val="right"/>
+      <w:pPr>
+        <w:ind w:left="3011" w:hanging="180"/>
+      </w:pPr>
+    </w:lvl>
+    <w:lvl w:ilvl="3" w:tplc="2C0A000F" w:tentative="1">
+      <w:start w:val="1"/>
+      <w:numFmt w:val="decimal"/>
+      <w:lvlText w:val="%4."/>
+      <w:lvlJc w:val="left"/>
+      <w:pPr>
+        <w:ind w:left="3731" w:hanging="360"/>
+      </w:pPr>
+    </w:lvl>
+    <w:lvl w:ilvl="4" w:tplc="2C0A0019" w:tentative="1">
+      <w:start w:val="1"/>
+      <w:numFmt w:val="lowerLetter"/>
+      <w:lvlText w:val="%5."/>
+      <w:lvlJc w:val="left"/>
+      <w:pPr>
+        <w:ind w:left="4451" w:hanging="360"/>
+      </w:pPr>
+    </w:lvl>
+    <w:lvl w:ilvl="5" w:tplc="2C0A001B" w:tentative="1">
+      <w:start w:val="1"/>
+      <w:numFmt w:val="lowerRoman"/>
+      <w:lvlText w:val="%6."/>
+      <w:lvlJc w:val="right"/>
+      <w:pPr>
+        <w:ind w:left="5171" w:hanging="180"/>
+      </w:pPr>
+    </w:lvl>
+    <w:lvl w:ilvl="6" w:tplc="2C0A000F" w:tentative="1">
+      <w:start w:val="1"/>
+      <w:numFmt w:val="decimal"/>
+      <w:lvlText w:val="%7."/>
+      <w:lvlJc w:val="left"/>
+      <w:pPr>
+        <w:ind w:left="5891" w:hanging="360"/>
+      </w:pPr>
+    </w:lvl>
+    <w:lvl w:ilvl="7" w:tplc="2C0A0019" w:tentative="1">
+      <w:start w:val="1"/>
+      <w:numFmt w:val="lowerLetter"/>
+      <w:lvlText w:val="%8."/>
+      <w:lvlJc w:val="left"/>
+      <w:pPr>
+        <w:ind w:left="6611" w:hanging="360"/>
+      </w:pPr>
+    </w:lvl>
+    <w:lvl w:ilvl="8" w:tplc="2C0A001B" w:tentative="1">
+      <w:start w:val="1"/>
+      <w:numFmt w:val="lowerRoman"/>
+      <w:lvlText w:val="%9."/>
+      <w:lvlJc w:val="right"/>
+      <w:pPr>
+        <w:ind w:left="7331" w:hanging="180"/>
+      </w:pPr>
+    </w:lvl>
+  </w:abstractNum>
+  <w:abstractNum w:abstractNumId="5" w15:restartNumberingAfterBreak="0">
     <w:nsid w:val="240F1AF4"/>
     <w:multiLevelType w:val="hybridMultilevel"/>
     <w:tmpl w:val="8A88F378"/>
@@ -8263,7 +8357,7 @@
       </w:pPr>
     </w:lvl>
   </w:abstractNum>
-  <w:abstractNum w:abstractNumId="5" w15:restartNumberingAfterBreak="0">
+  <w:abstractNum w:abstractNumId="6" w15:restartNumberingAfterBreak="0">
     <w:nsid w:val="2614745B"/>
     <w:multiLevelType w:val="hybridMultilevel"/>
     <w:tmpl w:val="432677AA"/>
@@ -8349,7 +8443,7 @@
       </w:pPr>
     </w:lvl>
   </w:abstractNum>
-  <w:abstractNum w:abstractNumId="6" w15:restartNumberingAfterBreak="0">
+  <w:abstractNum w:abstractNumId="7" w15:restartNumberingAfterBreak="0">
     <w:nsid w:val="2D9E48F8"/>
     <w:multiLevelType w:val="hybridMultilevel"/>
     <w:tmpl w:val="1D1E5812"/>
@@ -8462,7 +8556,7 @@
       </w:rPr>
     </w:lvl>
   </w:abstractNum>
-  <w:abstractNum w:abstractNumId="7" w15:restartNumberingAfterBreak="0">
+  <w:abstractNum w:abstractNumId="8" w15:restartNumberingAfterBreak="0">
     <w:nsid w:val="59474FF1"/>
     <w:multiLevelType w:val="hybridMultilevel"/>
     <w:tmpl w:val="43A8E3A2"/>
@@ -8479,7 +8573,7 @@
         <w:rFonts w:ascii="Wingdings" w:hAnsi="Wingdings" w:hint="default"/>
       </w:rPr>
     </w:lvl>
-    <w:lvl w:ilvl="1" w:tplc="2C0A0003" w:tentative="1">
+    <w:lvl w:ilvl="1" w:tplc="2C0A0003">
       <w:start w:val="1"/>
       <w:numFmt w:val="bullet"/>
       <w:lvlText w:val="o"/>
@@ -8576,7 +8670,7 @@
       </w:rPr>
     </w:lvl>
   </w:abstractNum>
-  <w:abstractNum w:abstractNumId="8" w15:restartNumberingAfterBreak="0">
+  <w:abstractNum w:abstractNumId="9" w15:restartNumberingAfterBreak="0">
     <w:nsid w:val="599A33C3"/>
     <w:multiLevelType w:val="hybridMultilevel"/>
     <w:tmpl w:val="8DD8182C"/>
@@ -8662,7 +8756,7 @@
       </w:pPr>
     </w:lvl>
   </w:abstractNum>
-  <w:abstractNum w:abstractNumId="9" w15:restartNumberingAfterBreak="0">
+  <w:abstractNum w:abstractNumId="10" w15:restartNumberingAfterBreak="0">
     <w:nsid w:val="6213440A"/>
     <w:multiLevelType w:val="hybridMultilevel"/>
     <w:tmpl w:val="DF684B3E"/>
@@ -8748,7 +8842,7 @@
       </w:pPr>
     </w:lvl>
   </w:abstractNum>
-  <w:abstractNum w:abstractNumId="10" w15:restartNumberingAfterBreak="0">
+  <w:abstractNum w:abstractNumId="11" w15:restartNumberingAfterBreak="0">
     <w:nsid w:val="7AB11F69"/>
     <w:multiLevelType w:val="hybridMultilevel"/>
     <w:tmpl w:val="EA48767A"/>
@@ -8835,7 +8929,7 @@
     </w:lvl>
   </w:abstractNum>
   <w:num w:numId="1">
-    <w:abstractNumId w:val="8"/>
+    <w:abstractNumId w:val="9"/>
   </w:num>
   <w:num w:numId="2">
     <w:abstractNumId w:val="0"/>
@@ -8844,7 +8938,7 @@
     <w:abstractNumId w:val="1"/>
   </w:num>
   <w:num w:numId="4">
-    <w:abstractNumId w:val="6"/>
+    <w:abstractNumId w:val="7"/>
   </w:num>
   <w:num w:numId="5">
     <w:abstractNumId w:val="1"/>
@@ -8883,7 +8977,7 @@
     <w:abstractNumId w:val="3"/>
   </w:num>
   <w:num w:numId="8">
-    <w:abstractNumId w:val="7"/>
+    <w:abstractNumId w:val="8"/>
   </w:num>
   <w:num w:numId="9">
     <w:abstractNumId w:val="0"/>
@@ -8892,16 +8986,19 @@
     </w:lvlOverride>
   </w:num>
   <w:num w:numId="10">
+    <w:abstractNumId w:val="6"/>
+  </w:num>
+  <w:num w:numId="11">
     <w:abstractNumId w:val="5"/>
   </w:num>
-  <w:num w:numId="11">
-    <w:abstractNumId w:val="4"/>
+  <w:num w:numId="12">
+    <w:abstractNumId w:val="11"/>
   </w:num>
-  <w:num w:numId="12">
+  <w:num w:numId="13">
     <w:abstractNumId w:val="10"/>
   </w:num>
-  <w:num w:numId="13">
-    <w:abstractNumId w:val="9"/>
+  <w:num w:numId="14">
+    <w:abstractNumId w:val="4"/>
   </w:num>
 </w:numbering>
 </file>
@@ -9943,7 +10040,7 @@
 </file>
 
 <file path=customXml/itemProps1.xml><?xml version="1.0" encoding="utf-8"?>
-<ds:datastoreItem xmlns:ds="http://schemas.openxmlformats.org/officeDocument/2006/customXml" ds:itemID="{8C15200B-2997-428B-B4CC-E6B8B2A3C11B}">
+<ds:datastoreItem xmlns:ds="http://schemas.openxmlformats.org/officeDocument/2006/customXml" ds:itemID="{71080600-C7F5-4394-BD24-72AB38FDFC92}">
   <ds:schemaRefs>
     <ds:schemaRef ds:uri="http://schemas.openxmlformats.org/officeDocument/2006/bibliography"/>
   </ds:schemaRefs>

</xml_diff>

<commit_message>
Mejoras y Solución de Errores
</commit_message>
<xml_diff>
--- a/0-varios/Memoria del Proyecto.docx
+++ b/0-varios/Memoria del Proyecto.docx
@@ -155,6 +155,7 @@
                                       <w:dataBinding w:prefixMappings="xmlns:ns0='http://schemas.openxmlformats.org/officeDocument/2006/extended-properties' " w:xpath="/ns0:Properties[1]/ns0:Company[1]" w:storeItemID="{6668398D-A668-4E3E-A5EB-62B293D839F1}"/>
                                       <w:text/>
                                     </w:sdtPr>
+                                    <w:sdtEndPr/>
                                     <w:sdtContent>
                                       <w:r>
                                         <w:rPr>
@@ -227,6 +228,7 @@
                                     <w:dataBinding w:prefixMappings="xmlns:ns0='http://purl.org/dc/elements/1.1/' xmlns:ns1='http://schemas.openxmlformats.org/package/2006/metadata/core-properties' " w:xpath="/ns1:coreProperties[1]/ns0:title[1]" w:storeItemID="{6C3C8BC8-F283-45AE-878A-BAB7291924A1}"/>
                                     <w:text/>
                                   </w:sdtPr>
+                                  <w:sdtEndPr/>
                                   <w:sdtContent>
                                     <w:p>
                                       <w:pPr>
@@ -304,6 +306,7 @@
                                 <w:dataBinding w:prefixMappings="xmlns:ns0='http://schemas.openxmlformats.org/officeDocument/2006/extended-properties' " w:xpath="/ns0:Properties[1]/ns0:Company[1]" w:storeItemID="{6668398D-A668-4E3E-A5EB-62B293D839F1}"/>
                                 <w:text/>
                               </w:sdtPr>
+                              <w:sdtEndPr/>
                               <w:sdtContent>
                                 <w:r>
                                   <w:rPr>
@@ -342,6 +345,7 @@
                               <w:dataBinding w:prefixMappings="xmlns:ns0='http://purl.org/dc/elements/1.1/' xmlns:ns1='http://schemas.openxmlformats.org/package/2006/metadata/core-properties' " w:xpath="/ns1:coreProperties[1]/ns0:title[1]" w:storeItemID="{6C3C8BC8-F283-45AE-878A-BAB7291924A1}"/>
                               <w:text/>
                             </w:sdtPr>
+                            <w:sdtEndPr/>
                             <w:sdtContent>
                               <w:p>
                                 <w:pPr>
@@ -6146,16 +6150,24 @@
     <w:tbl>
       <w:tblPr>
         <w:tblStyle w:val="Tabladecuadrcula4-nfasis1"/>
-        <w:tblW w:w="0" w:type="auto"/>
+        <w:tblW w:w="9741" w:type="dxa"/>
         <w:jc w:val="center"/>
+        <w:tblBorders>
+          <w:top w:val="single" w:sz="4" w:space="0" w:color="808080" w:themeColor="background1" w:themeShade="80"/>
+          <w:left w:val="single" w:sz="4" w:space="0" w:color="808080" w:themeColor="background1" w:themeShade="80"/>
+          <w:bottom w:val="single" w:sz="4" w:space="0" w:color="808080" w:themeColor="background1" w:themeShade="80"/>
+          <w:right w:val="single" w:sz="4" w:space="0" w:color="808080" w:themeColor="background1" w:themeShade="80"/>
+          <w:insideH w:val="single" w:sz="4" w:space="0" w:color="808080" w:themeColor="background1" w:themeShade="80"/>
+          <w:insideV w:val="single" w:sz="4" w:space="0" w:color="808080" w:themeColor="background1" w:themeShade="80"/>
+        </w:tblBorders>
         <w:tblLook w:val="06A0" w:firstRow="1" w:lastRow="0" w:firstColumn="1" w:lastColumn="0" w:noHBand="1" w:noVBand="1"/>
       </w:tblPr>
       <w:tblGrid>
-        <w:gridCol w:w="1247"/>
-        <w:gridCol w:w="31"/>
-        <w:gridCol w:w="1310"/>
-        <w:gridCol w:w="3005"/>
-        <w:gridCol w:w="3260"/>
+        <w:gridCol w:w="1246"/>
+        <w:gridCol w:w="1301"/>
+        <w:gridCol w:w="4129"/>
+        <w:gridCol w:w="1638"/>
+        <w:gridCol w:w="1427"/>
       </w:tblGrid>
       <w:tr>
         <w:trPr>
@@ -6166,8 +6178,15 @@
         <w:tc>
           <w:tcPr>
             <w:cnfStyle w:val="001000000000" w:firstRow="0" w:lastRow="0" w:firstColumn="1" w:lastColumn="0" w:oddVBand="0" w:evenVBand="0" w:oddHBand="0" w:evenHBand="0" w:firstRowFirstColumn="0" w:firstRowLastColumn="0" w:lastRowFirstColumn="0" w:lastRowLastColumn="0"/>
-            <w:tcW w:w="2588" w:type="dxa"/>
-            <w:gridSpan w:val="3"/>
+            <w:tcW w:w="2547" w:type="dxa"/>
+            <w:gridSpan w:val="2"/>
+            <w:tcBorders>
+              <w:top w:val="none" w:sz="0" w:space="0" w:color="auto"/>
+              <w:left w:val="none" w:sz="0" w:space="0" w:color="auto"/>
+              <w:bottom w:val="none" w:sz="0" w:space="0" w:color="auto"/>
+              <w:right w:val="none" w:sz="0" w:space="0" w:color="auto"/>
+            </w:tcBorders>
+            <w:shd w:val="clear" w:color="auto" w:fill="808080" w:themeFill="background1" w:themeFillShade="80"/>
             <w:vAlign w:val="center"/>
           </w:tcPr>
           <w:p>
@@ -6181,8 +6200,15 @@
         </w:tc>
         <w:tc>
           <w:tcPr>
-            <w:tcW w:w="3005" w:type="dxa"/>
+            <w:tcW w:w="4129" w:type="dxa"/>
             <w:vMerge w:val="restart"/>
+            <w:tcBorders>
+              <w:top w:val="none" w:sz="0" w:space="0" w:color="auto"/>
+              <w:left w:val="none" w:sz="0" w:space="0" w:color="auto"/>
+              <w:bottom w:val="none" w:sz="0" w:space="0" w:color="auto"/>
+              <w:right w:val="none" w:sz="0" w:space="0" w:color="auto"/>
+            </w:tcBorders>
+            <w:shd w:val="clear" w:color="auto" w:fill="808080" w:themeFill="background1" w:themeFillShade="80"/>
             <w:vAlign w:val="center"/>
           </w:tcPr>
           <w:p>
@@ -6190,14 +6216,35 @@
               <w:cnfStyle w:val="100000000000" w:firstRow="1" w:lastRow="0" w:firstColumn="0" w:lastColumn="0" w:oddVBand="0" w:evenVBand="0" w:oddHBand="0" w:evenHBand="0" w:firstRowFirstColumn="0" w:firstRowLastColumn="0" w:lastRowFirstColumn="0" w:lastRowLastColumn="0"/>
             </w:pPr>
             <w:r>
-              <w:t>A quién se le avisa</w:t>
+              <w:t xml:space="preserve">Impacto en la </w:t>
+            </w:r>
+          </w:p>
+          <w:p>
+            <w:pPr>
+              <w:cnfStyle w:val="100000000000" w:firstRow="1" w:lastRow="0" w:firstColumn="0" w:lastColumn="0" w:oddVBand="0" w:evenVBand="0" w:oddHBand="0" w:evenHBand="0" w:firstRowFirstColumn="0" w:firstRowLastColumn="0" w:lastRowFirstColumn="0" w:lastRowLastColumn="0"/>
+            </w:pPr>
+            <w:r>
+              <w:t xml:space="preserve">tabla </w:t>
+            </w:r>
+            <w:r>
+              <w:rPr>
+                <w:u w:val="single"/>
+              </w:rPr>
+              <w:t>Entidad</w:t>
             </w:r>
           </w:p>
         </w:tc>
         <w:tc>
           <w:tcPr>
-            <w:tcW w:w="3260" w:type="dxa"/>
+            <w:tcW w:w="1638" w:type="dxa"/>
             <w:vMerge w:val="restart"/>
+            <w:tcBorders>
+              <w:top w:val="none" w:sz="0" w:space="0" w:color="auto"/>
+              <w:left w:val="none" w:sz="0" w:space="0" w:color="auto"/>
+              <w:bottom w:val="none" w:sz="0" w:space="0" w:color="auto"/>
+              <w:right w:val="none" w:sz="0" w:space="0" w:color="auto"/>
+            </w:tcBorders>
+            <w:shd w:val="clear" w:color="auto" w:fill="808080" w:themeFill="background1" w:themeFillShade="80"/>
             <w:vAlign w:val="center"/>
           </w:tcPr>
           <w:p>
@@ -6205,7 +6252,7 @@
               <w:cnfStyle w:val="100000000000" w:firstRow="1" w:lastRow="0" w:firstColumn="0" w:lastColumn="0" w:oddVBand="0" w:evenVBand="0" w:oddHBand="0" w:evenHBand="0" w:firstRowFirstColumn="0" w:firstRowLastColumn="0" w:lastRowFirstColumn="0" w:lastRowLastColumn="0"/>
             </w:pPr>
             <w:r>
-              <w:t xml:space="preserve">Campos en el Registro </w:t>
+              <w:t>Impacto en la</w:t>
             </w:r>
           </w:p>
           <w:p>
@@ -6213,16 +6260,46 @@
               <w:cnfStyle w:val="100000000000" w:firstRow="1" w:lastRow="0" w:firstColumn="0" w:lastColumn="0" w:oddVBand="0" w:evenVBand="0" w:oddHBand="0" w:evenHBand="0" w:firstRowFirstColumn="0" w:firstRowLastColumn="0" w:lastRowFirstColumn="0" w:lastRowLastColumn="0"/>
             </w:pPr>
             <w:r>
-              <w:t>Original</w:t>
-            </w:r>
-            <w:r>
-              <w:t xml:space="preserve"> de la </w:t>
+              <w:t xml:space="preserve">tabla </w:t>
             </w:r>
             <w:r>
               <w:rPr>
                 <w:u w:val="single"/>
               </w:rPr>
-              <w:t>Entidad</w:t>
+              <w:t>Usuarios</w:t>
+            </w:r>
+          </w:p>
+        </w:tc>
+        <w:tc>
+          <w:tcPr>
+            <w:tcW w:w="1427" w:type="dxa"/>
+            <w:vMerge w:val="restart"/>
+            <w:tcBorders>
+              <w:top w:val="none" w:sz="0" w:space="0" w:color="auto"/>
+              <w:left w:val="none" w:sz="0" w:space="0" w:color="auto"/>
+              <w:bottom w:val="none" w:sz="0" w:space="0" w:color="auto"/>
+              <w:right w:val="none" w:sz="0" w:space="0" w:color="auto"/>
+            </w:tcBorders>
+            <w:shd w:val="clear" w:color="auto" w:fill="808080" w:themeFill="background1" w:themeFillShade="80"/>
+            <w:vAlign w:val="center"/>
+          </w:tcPr>
+          <w:p>
+            <w:pPr>
+              <w:cnfStyle w:val="100000000000" w:firstRow="1" w:lastRow="0" w:firstColumn="0" w:lastColumn="0" w:oddVBand="0" w:evenVBand="0" w:oddHBand="0" w:evenHBand="0" w:firstRowFirstColumn="0" w:firstRowLastColumn="0" w:lastRowFirstColumn="0" w:lastRowLastColumn="0"/>
+              <w:rPr>
+                <w:bCs w:val="0"/>
+              </w:rPr>
+            </w:pPr>
+            <w:r>
+              <w:t xml:space="preserve">Impacto en </w:t>
+            </w:r>
+          </w:p>
+          <w:p>
+            <w:pPr>
+              <w:cnfStyle w:val="100000000000" w:firstRow="1" w:lastRow="0" w:firstColumn="0" w:lastColumn="0" w:oddVBand="0" w:evenVBand="0" w:oddHBand="0" w:evenHBand="0" w:firstRowFirstColumn="0" w:firstRowLastColumn="0" w:lastRowFirstColumn="0" w:lastRowLastColumn="0"/>
+            </w:pPr>
+            <w:r>
+              <w:t>otras tablas</w:t>
             </w:r>
           </w:p>
         </w:tc>
@@ -6235,14 +6312,8 @@
         <w:tc>
           <w:tcPr>
             <w:cnfStyle w:val="001000000000" w:firstRow="0" w:lastRow="0" w:firstColumn="1" w:lastColumn="0" w:oddVBand="0" w:evenVBand="0" w:oddHBand="0" w:evenHBand="0" w:firstRowFirstColumn="0" w:firstRowLastColumn="0" w:lastRowFirstColumn="0" w:lastRowLastColumn="0"/>
-            <w:tcW w:w="1278" w:type="dxa"/>
-            <w:gridSpan w:val="2"/>
-            <w:tcBorders>
-              <w:top w:val="single" w:sz="4" w:space="0" w:color="5B9BD5" w:themeColor="accent1"/>
-              <w:left w:val="single" w:sz="4" w:space="0" w:color="5B9BD5" w:themeColor="accent1"/>
-              <w:bottom w:val="single" w:sz="4" w:space="0" w:color="5B9BD5" w:themeColor="accent1"/>
-            </w:tcBorders>
-            <w:shd w:val="clear" w:color="auto" w:fill="5B9BD5" w:themeFill="accent1"/>
+            <w:tcW w:w="1246" w:type="dxa"/>
+            <w:shd w:val="clear" w:color="auto" w:fill="808080" w:themeFill="background1" w:themeFillShade="80"/>
             <w:vAlign w:val="center"/>
           </w:tcPr>
           <w:p>
@@ -6263,13 +6334,8 @@
         </w:tc>
         <w:tc>
           <w:tcPr>
-            <w:tcW w:w="1310" w:type="dxa"/>
-            <w:tcBorders>
-              <w:top w:val="single" w:sz="4" w:space="0" w:color="5B9BD5" w:themeColor="accent1"/>
-              <w:left w:val="single" w:sz="4" w:space="0" w:color="5B9BD5" w:themeColor="accent1"/>
-              <w:bottom w:val="single" w:sz="4" w:space="0" w:color="5B9BD5" w:themeColor="accent1"/>
-            </w:tcBorders>
-            <w:shd w:val="clear" w:color="auto" w:fill="5B9BD5" w:themeFill="accent1"/>
+            <w:tcW w:w="1301" w:type="dxa"/>
+            <w:shd w:val="clear" w:color="auto" w:fill="808080" w:themeFill="background1" w:themeFillShade="80"/>
             <w:vAlign w:val="center"/>
           </w:tcPr>
           <w:p>
@@ -6292,13 +6358,9 @@
         </w:tc>
         <w:tc>
           <w:tcPr>
-            <w:tcW w:w="3005" w:type="dxa"/>
+            <w:tcW w:w="4129" w:type="dxa"/>
             <w:vMerge/>
-            <w:tcBorders>
-              <w:bottom w:val="single" w:sz="4" w:space="0" w:color="5B9BD5" w:themeColor="accent1"/>
-            </w:tcBorders>
-            <w:shd w:val="clear" w:color="auto" w:fill="5B9BD5" w:themeFill="accent1"/>
-            <w:vAlign w:val="center"/>
+            <w:shd w:val="clear" w:color="auto" w:fill="808080" w:themeFill="background1" w:themeFillShade="80"/>
           </w:tcPr>
           <w:p>
             <w:pPr>
@@ -6308,13 +6370,22 @@
         </w:tc>
         <w:tc>
           <w:tcPr>
-            <w:tcW w:w="3260" w:type="dxa"/>
+            <w:tcW w:w="1638" w:type="dxa"/>
             <w:vMerge/>
-            <w:tcBorders>
-              <w:bottom w:val="single" w:sz="4" w:space="0" w:color="5B9BD5" w:themeColor="accent1"/>
-            </w:tcBorders>
-            <w:shd w:val="clear" w:color="auto" w:fill="5B9BD5" w:themeFill="accent1"/>
+            <w:shd w:val="clear" w:color="auto" w:fill="808080" w:themeFill="background1" w:themeFillShade="80"/>
             <w:vAlign w:val="center"/>
+          </w:tcPr>
+          <w:p>
+            <w:pPr>
+              <w:cnfStyle w:val="000000000000" w:firstRow="0" w:lastRow="0" w:firstColumn="0" w:lastColumn="0" w:oddVBand="0" w:evenVBand="0" w:oddHBand="0" w:evenHBand="0" w:firstRowFirstColumn="0" w:firstRowLastColumn="0" w:lastRowFirstColumn="0" w:lastRowLastColumn="0"/>
+            </w:pPr>
+          </w:p>
+        </w:tc>
+        <w:tc>
+          <w:tcPr>
+            <w:tcW w:w="1427" w:type="dxa"/>
+            <w:vMerge/>
+            <w:shd w:val="clear" w:color="auto" w:fill="808080" w:themeFill="background1" w:themeFillShade="80"/>
           </w:tcPr>
           <w:p>
             <w:pPr>
@@ -6325,13 +6396,13 @@
       </w:tr>
       <w:tr>
         <w:trPr>
-          <w:trHeight w:val="159"/>
+          <w:trHeight w:val="400"/>
           <w:jc w:val="center"/>
         </w:trPr>
         <w:tc>
           <w:tcPr>
             <w:cnfStyle w:val="001000000000" w:firstRow="0" w:lastRow="0" w:firstColumn="1" w:lastColumn="0" w:oddVBand="0" w:evenVBand="0" w:oddHBand="0" w:evenHBand="0" w:firstRowFirstColumn="0" w:firstRowLastColumn="0" w:lastRowFirstColumn="0" w:lastRowLastColumn="0"/>
-            <w:tcW w:w="1247" w:type="dxa"/>
+            <w:tcW w:w="1246" w:type="dxa"/>
             <w:vAlign w:val="center"/>
           </w:tcPr>
           <w:p>
@@ -6351,8 +6422,7 @@
         </w:tc>
         <w:tc>
           <w:tcPr>
-            <w:tcW w:w="1341" w:type="dxa"/>
-            <w:gridSpan w:val="2"/>
+            <w:tcW w:w="1301" w:type="dxa"/>
             <w:vAlign w:val="center"/>
           </w:tcPr>
           <w:p>
@@ -6367,7 +6437,7 @@
         </w:tc>
         <w:tc>
           <w:tcPr>
-            <w:tcW w:w="3005" w:type="dxa"/>
+            <w:tcW w:w="4129" w:type="dxa"/>
             <w:vMerge w:val="restart"/>
             <w:vAlign w:val="center"/>
           </w:tcPr>
@@ -6376,7 +6446,7 @@
               <w:cnfStyle w:val="000000000000" w:firstRow="0" w:lastRow="0" w:firstColumn="0" w:lastColumn="0" w:oddVBand="0" w:evenVBand="0" w:oddHBand="0" w:evenHBand="0" w:firstRowFirstColumn="0" w:firstRowLastColumn="0" w:lastRowFirstColumn="0" w:lastRowLastColumn="0"/>
             </w:pPr>
             <w:r>
-              <w:t xml:space="preserve">No se le avisa a nadie porque </w:t>
+              <w:t>cambio_status_propuesto_por_id</w:t>
             </w:r>
           </w:p>
           <w:p>
@@ -6384,14 +6454,29 @@
               <w:cnfStyle w:val="000000000000" w:firstRow="0" w:lastRow="0" w:firstColumn="0" w:lastColumn="0" w:oddVBand="0" w:evenVBand="0" w:oddHBand="0" w:evenHBand="0" w:firstRowFirstColumn="0" w:firstRowLastColumn="0" w:lastRowFirstColumn="0" w:lastRowLastColumn="0"/>
             </w:pPr>
             <w:r>
-              <w:t>son status provisorios.</w:t>
+              <w:t>cambio_status_propuesto_en</w:t>
+            </w:r>
+          </w:p>
+          <w:p>
+            <w:pPr>
+              <w:cnfStyle w:val="000000000000" w:firstRow="0" w:lastRow="0" w:firstColumn="0" w:lastColumn="0" w:oddVBand="0" w:evenVBand="0" w:oddHBand="0" w:evenHBand="0" w:firstRowFirstColumn="0" w:firstRowLastColumn="0" w:lastRowFirstColumn="0" w:lastRowLastColumn="0"/>
+            </w:pPr>
+            <w:r>
+              <w:t>motivo_id</w:t>
+            </w:r>
+          </w:p>
+          <w:p>
+            <w:pPr>
+              <w:cnfStyle w:val="000000000000" w:firstRow="0" w:lastRow="0" w:firstColumn="0" w:lastColumn="0" w:oddVBand="0" w:evenVBand="0" w:oddHBand="0" w:evenHBand="0" w:firstRowFirstColumn="0" w:firstRowLastColumn="0" w:lastRowFirstColumn="0" w:lastRowLastColumn="0"/>
+            </w:pPr>
+            <w:r>
+              <w:t>status_registro_id</w:t>
             </w:r>
           </w:p>
         </w:tc>
         <w:tc>
           <w:tcPr>
-            <w:tcW w:w="3260" w:type="dxa"/>
-            <w:vMerge w:val="restart"/>
+            <w:tcW w:w="1638" w:type="dxa"/>
             <w:vAlign w:val="center"/>
           </w:tcPr>
           <w:p>
@@ -6399,31 +6484,34 @@
               <w:cnfStyle w:val="000000000000" w:firstRow="0" w:lastRow="0" w:firstColumn="0" w:lastColumn="0" w:oddVBand="0" w:evenVBand="0" w:oddHBand="0" w:evenHBand="0" w:firstRowFirstColumn="0" w:firstRowLastColumn="0" w:lastRowFirstColumn="0" w:lastRowLastColumn="0"/>
             </w:pPr>
             <w:r>
-              <w:t>cambio_status_propuesto_por_id</w:t>
-            </w:r>
-          </w:p>
+              <w:t>-</w:t>
+            </w:r>
+          </w:p>
+        </w:tc>
+        <w:tc>
+          <w:tcPr>
+            <w:tcW w:w="1427" w:type="dxa"/>
+            <w:vAlign w:val="center"/>
+          </w:tcPr>
           <w:p>
             <w:pPr>
               <w:cnfStyle w:val="000000000000" w:firstRow="0" w:lastRow="0" w:firstColumn="0" w:lastColumn="0" w:oddVBand="0" w:evenVBand="0" w:oddHBand="0" w:evenHBand="0" w:firstRowFirstColumn="0" w:firstRowLastColumn="0" w:lastRowFirstColumn="0" w:lastRowLastColumn="0"/>
             </w:pPr>
             <w:r>
-              <w:t>cambio_status_propuesto_</w:t>
-            </w:r>
-            <w:r>
-              <w:t>en</w:t>
+              <w:t>-</w:t>
             </w:r>
           </w:p>
         </w:tc>
       </w:tr>
       <w:tr>
         <w:trPr>
-          <w:trHeight w:val="70"/>
+          <w:trHeight w:val="400"/>
           <w:jc w:val="center"/>
         </w:trPr>
         <w:tc>
           <w:tcPr>
             <w:cnfStyle w:val="001000000000" w:firstRow="0" w:lastRow="0" w:firstColumn="1" w:lastColumn="0" w:oddVBand="0" w:evenVBand="0" w:oddHBand="0" w:evenHBand="0" w:firstRowFirstColumn="0" w:firstRowLastColumn="0" w:lastRowFirstColumn="0" w:lastRowLastColumn="0"/>
-            <w:tcW w:w="1247" w:type="dxa"/>
+            <w:tcW w:w="1246" w:type="dxa"/>
             <w:vAlign w:val="center"/>
           </w:tcPr>
           <w:p>
@@ -6443,8 +6531,7 @@
         </w:tc>
         <w:tc>
           <w:tcPr>
-            <w:tcW w:w="1341" w:type="dxa"/>
-            <w:gridSpan w:val="2"/>
+            <w:tcW w:w="1301" w:type="dxa"/>
             <w:vAlign w:val="center"/>
           </w:tcPr>
           <w:p>
@@ -6459,9 +6546,8 @@
         </w:tc>
         <w:tc>
           <w:tcPr>
-            <w:tcW w:w="3005" w:type="dxa"/>
+            <w:tcW w:w="4129" w:type="dxa"/>
             <w:vMerge/>
-            <w:vAlign w:val="center"/>
           </w:tcPr>
           <w:p>
             <w:pPr>
@@ -6471,13 +6557,98 @@
         </w:tc>
         <w:tc>
           <w:tcPr>
-            <w:tcW w:w="3260" w:type="dxa"/>
-            <w:vMerge/>
+            <w:tcW w:w="1638" w:type="dxa"/>
+            <w:vAlign w:val="center"/>
           </w:tcPr>
           <w:p>
             <w:pPr>
               <w:cnfStyle w:val="000000000000" w:firstRow="0" w:lastRow="0" w:firstColumn="0" w:lastColumn="0" w:oddVBand="0" w:evenVBand="0" w:oddHBand="0" w:evenHBand="0" w:firstRowFirstColumn="0" w:firstRowLastColumn="0" w:lastRowFirstColumn="0" w:lastRowLastColumn="0"/>
             </w:pPr>
+            <w:r>
+              <w:t>-</w:t>
+            </w:r>
+          </w:p>
+        </w:tc>
+        <w:tc>
+          <w:tcPr>
+            <w:tcW w:w="1427" w:type="dxa"/>
+            <w:vAlign w:val="center"/>
+          </w:tcPr>
+          <w:p>
+            <w:pPr>
+              <w:cnfStyle w:val="000000000000" w:firstRow="0" w:lastRow="0" w:firstColumn="0" w:lastColumn="0" w:oddVBand="0" w:evenVBand="0" w:oddHBand="0" w:evenHBand="0" w:firstRowFirstColumn="0" w:firstRowLastColumn="0" w:lastRowFirstColumn="0" w:lastRowLastColumn="0"/>
+            </w:pPr>
+            <w:r>
+              <w:t>-</w:t>
+            </w:r>
+          </w:p>
+        </w:tc>
+      </w:tr>
+      <w:tr>
+        <w:trPr>
+          <w:trHeight w:val="270"/>
+          <w:jc w:val="center"/>
+        </w:trPr>
+        <w:tc>
+          <w:tcPr>
+            <w:cnfStyle w:val="001000000000" w:firstRow="0" w:lastRow="0" w:firstColumn="1" w:lastColumn="0" w:oddVBand="0" w:evenVBand="0" w:oddHBand="0" w:evenHBand="0" w:firstRowFirstColumn="0" w:firstRowLastColumn="0" w:lastRowFirstColumn="0" w:lastRowLastColumn="0"/>
+            <w:tcW w:w="2547" w:type="dxa"/>
+            <w:gridSpan w:val="2"/>
+            <w:shd w:val="clear" w:color="auto" w:fill="F2F2F2" w:themeFill="background1" w:themeFillShade="F2"/>
+            <w:vAlign w:val="center"/>
+          </w:tcPr>
+          <w:p>
+            <w:pPr>
+              <w:jc w:val="center"/>
+            </w:pPr>
+            <w:r>
+              <w:t>COMENTARIOS</w:t>
+            </w:r>
+          </w:p>
+        </w:tc>
+        <w:tc>
+          <w:tcPr>
+            <w:tcW w:w="4129" w:type="dxa"/>
+            <w:shd w:val="clear" w:color="auto" w:fill="F2F2F2" w:themeFill="background1" w:themeFillShade="F2"/>
+            <w:vAlign w:val="center"/>
+          </w:tcPr>
+          <w:p>
+            <w:pPr>
+              <w:cnfStyle w:val="000000000000" w:firstRow="0" w:lastRow="0" w:firstColumn="0" w:lastColumn="0" w:oddVBand="0" w:evenVBand="0" w:oddHBand="0" w:evenHBand="0" w:firstRowFirstColumn="0" w:firstRowLastColumn="0" w:lastRowFirstColumn="0" w:lastRowLastColumn="0"/>
+            </w:pPr>
+            <w:r>
+              <w:t>Para dejar asentado que se cambió el status del registro que tenía algún status original de esta tabla.</w:t>
+            </w:r>
+          </w:p>
+        </w:tc>
+        <w:tc>
+          <w:tcPr>
+            <w:tcW w:w="1638" w:type="dxa"/>
+            <w:shd w:val="clear" w:color="auto" w:fill="F2F2F2" w:themeFill="background1" w:themeFillShade="F2"/>
+            <w:vAlign w:val="center"/>
+          </w:tcPr>
+          <w:p>
+            <w:pPr>
+              <w:cnfStyle w:val="000000000000" w:firstRow="0" w:lastRow="0" w:firstColumn="0" w:lastColumn="0" w:oddVBand="0" w:evenVBand="0" w:oddHBand="0" w:evenHBand="0" w:firstRowFirstColumn="0" w:firstRowLastColumn="0" w:lastRowFirstColumn="0" w:lastRowLastColumn="0"/>
+            </w:pPr>
+            <w:r>
+              <w:t>-</w:t>
+            </w:r>
+          </w:p>
+        </w:tc>
+        <w:tc>
+          <w:tcPr>
+            <w:tcW w:w="1427" w:type="dxa"/>
+            <w:shd w:val="clear" w:color="auto" w:fill="F2F2F2" w:themeFill="background1" w:themeFillShade="F2"/>
+            <w:vAlign w:val="center"/>
+          </w:tcPr>
+          <w:p>
+            <w:pPr>
+              <w:cnfStyle w:val="000000000000" w:firstRow="0" w:lastRow="0" w:firstColumn="0" w:lastColumn="0" w:oddVBand="0" w:evenVBand="0" w:oddHBand="0" w:evenHBand="0" w:firstRowFirstColumn="0" w:firstRowLastColumn="0" w:lastRowFirstColumn="0" w:lastRowLastColumn="0"/>
+            </w:pPr>
+            <w:r>
+              <w:t>-</w:t>
+            </w:r>
           </w:p>
         </w:tc>
       </w:tr>
@@ -6496,7 +6667,13 @@
         <w:t>Creado</w:t>
       </w:r>
       <w:r>
-        <w:t xml:space="preserve">, no está permitido cambiar al status </w:t>
+        <w:t xml:space="preserve">, no está permitido cambiar </w:t>
+      </w:r>
+      <w:r>
+        <w:t xml:space="preserve">un registro ajeno </w:t>
+      </w:r>
+      <w:r>
+        <w:t xml:space="preserve">al status </w:t>
       </w:r>
       <w:r>
         <w:rPr>
@@ -6506,6 +6683,14 @@
       </w:r>
       <w:r>
         <w:t>.</w:t>
+      </w:r>
+    </w:p>
+    <w:p>
+      <w:pPr>
+        <w:pStyle w:val="Dots"/>
+      </w:pPr>
+      <w:r>
+        <w:t>No se le avisa a nadie porque son status provisorios que se deben revisar.</w:t>
       </w:r>
     </w:p>
     <w:p>
@@ -6545,17 +6730,25 @@
     <w:tbl>
       <w:tblPr>
         <w:tblStyle w:val="Tabladecuadrcula4-nfasis1"/>
-        <w:tblW w:w="9018" w:type="dxa"/>
+        <w:tblW w:w="9741" w:type="dxa"/>
         <w:jc w:val="center"/>
+        <w:tblBorders>
+          <w:top w:val="single" w:sz="4" w:space="0" w:color="808080" w:themeColor="background1" w:themeShade="80"/>
+          <w:left w:val="single" w:sz="4" w:space="0" w:color="808080" w:themeColor="background1" w:themeShade="80"/>
+          <w:bottom w:val="single" w:sz="4" w:space="0" w:color="808080" w:themeColor="background1" w:themeShade="80"/>
+          <w:right w:val="single" w:sz="4" w:space="0" w:color="808080" w:themeColor="background1" w:themeShade="80"/>
+          <w:insideH w:val="single" w:sz="4" w:space="0" w:color="808080" w:themeColor="background1" w:themeShade="80"/>
+          <w:insideV w:val="single" w:sz="4" w:space="0" w:color="808080" w:themeColor="background1" w:themeShade="80"/>
+        </w:tblBorders>
         <w:tblLook w:val="06A0" w:firstRow="1" w:lastRow="0" w:firstColumn="1" w:lastColumn="0" w:noHBand="1" w:noVBand="1"/>
       </w:tblPr>
       <w:tblGrid>
         <w:gridCol w:w="1177"/>
         <w:gridCol w:w="27"/>
         <w:gridCol w:w="1203"/>
-        <w:gridCol w:w="2266"/>
-        <w:gridCol w:w="1902"/>
-        <w:gridCol w:w="2443"/>
+        <w:gridCol w:w="2444"/>
+        <w:gridCol w:w="2445"/>
+        <w:gridCol w:w="2445"/>
       </w:tblGrid>
       <w:tr>
         <w:trPr>
@@ -6568,6 +6761,13 @@
             <w:cnfStyle w:val="001000000000" w:firstRow="0" w:lastRow="0" w:firstColumn="1" w:lastColumn="0" w:oddVBand="0" w:evenVBand="0" w:oddHBand="0" w:evenHBand="0" w:firstRowFirstColumn="0" w:firstRowLastColumn="0" w:lastRowFirstColumn="0" w:lastRowLastColumn="0"/>
             <w:tcW w:w="2407" w:type="dxa"/>
             <w:gridSpan w:val="3"/>
+            <w:tcBorders>
+              <w:top w:val="none" w:sz="0" w:space="0" w:color="auto"/>
+              <w:left w:val="none" w:sz="0" w:space="0" w:color="auto"/>
+              <w:bottom w:val="none" w:sz="0" w:space="0" w:color="auto"/>
+              <w:right w:val="none" w:sz="0" w:space="0" w:color="auto"/>
+            </w:tcBorders>
+            <w:shd w:val="clear" w:color="auto" w:fill="808080" w:themeFill="background1" w:themeFillShade="80"/>
             <w:vAlign w:val="center"/>
           </w:tcPr>
           <w:p>
@@ -6581,8 +6781,15 @@
         </w:tc>
         <w:tc>
           <w:tcPr>
-            <w:tcW w:w="2266" w:type="dxa"/>
+            <w:tcW w:w="2444" w:type="dxa"/>
             <w:vMerge w:val="restart"/>
+            <w:tcBorders>
+              <w:top w:val="none" w:sz="0" w:space="0" w:color="auto"/>
+              <w:left w:val="none" w:sz="0" w:space="0" w:color="auto"/>
+              <w:bottom w:val="none" w:sz="0" w:space="0" w:color="auto"/>
+              <w:right w:val="none" w:sz="0" w:space="0" w:color="auto"/>
+            </w:tcBorders>
+            <w:shd w:val="clear" w:color="auto" w:fill="808080" w:themeFill="background1" w:themeFillShade="80"/>
             <w:vAlign w:val="center"/>
           </w:tcPr>
           <w:p>
@@ -6590,10 +6797,7 @@
               <w:cnfStyle w:val="100000000000" w:firstRow="1" w:lastRow="0" w:firstColumn="0" w:lastColumn="0" w:oddVBand="0" w:evenVBand="0" w:oddHBand="0" w:evenHBand="0" w:firstRowFirstColumn="0" w:firstRowLastColumn="0" w:lastRowFirstColumn="0" w:lastRowLastColumn="0"/>
             </w:pPr>
             <w:r>
-              <w:t>Impacto</w:t>
-            </w:r>
-            <w:r>
-              <w:t xml:space="preserve"> en el Registro </w:t>
+              <w:t xml:space="preserve">Impacto en la </w:t>
             </w:r>
           </w:p>
           <w:p>
@@ -6601,7 +6805,7 @@
               <w:cnfStyle w:val="100000000000" w:firstRow="1" w:lastRow="0" w:firstColumn="0" w:lastColumn="0" w:oddVBand="0" w:evenVBand="0" w:oddHBand="0" w:evenHBand="0" w:firstRowFirstColumn="0" w:firstRowLastColumn="0" w:lastRowFirstColumn="0" w:lastRowLastColumn="0"/>
             </w:pPr>
             <w:r>
-              <w:t xml:space="preserve">Original de la </w:t>
+              <w:t xml:space="preserve">tabla </w:t>
             </w:r>
             <w:r>
               <w:rPr>
@@ -6613,8 +6817,15 @@
         </w:tc>
         <w:tc>
           <w:tcPr>
-            <w:tcW w:w="1902" w:type="dxa"/>
+            <w:tcW w:w="2445" w:type="dxa"/>
             <w:vMerge w:val="restart"/>
+            <w:tcBorders>
+              <w:top w:val="none" w:sz="0" w:space="0" w:color="auto"/>
+              <w:left w:val="none" w:sz="0" w:space="0" w:color="auto"/>
+              <w:bottom w:val="none" w:sz="0" w:space="0" w:color="auto"/>
+              <w:right w:val="none" w:sz="0" w:space="0" w:color="auto"/>
+            </w:tcBorders>
+            <w:shd w:val="clear" w:color="auto" w:fill="808080" w:themeFill="background1" w:themeFillShade="80"/>
             <w:vAlign w:val="center"/>
           </w:tcPr>
           <w:p>
@@ -6622,7 +6833,7 @@
               <w:cnfStyle w:val="100000000000" w:firstRow="1" w:lastRow="0" w:firstColumn="0" w:lastColumn="0" w:oddVBand="0" w:evenVBand="0" w:oddHBand="0" w:evenHBand="0" w:firstRowFirstColumn="0" w:firstRowLastColumn="0" w:lastRowFirstColumn="0" w:lastRowLastColumn="0"/>
             </w:pPr>
             <w:r>
-              <w:t xml:space="preserve">Campos que </w:t>
+              <w:t>Impacto en la</w:t>
             </w:r>
           </w:p>
           <w:p>
@@ -6630,15 +6841,7 @@
               <w:cnfStyle w:val="100000000000" w:firstRow="1" w:lastRow="0" w:firstColumn="0" w:lastColumn="0" w:oddVBand="0" w:evenVBand="0" w:oddHBand="0" w:evenHBand="0" w:firstRowFirstColumn="0" w:firstRowLastColumn="0" w:lastRowFirstColumn="0" w:lastRowLastColumn="0"/>
             </w:pPr>
             <w:r>
-              <w:t xml:space="preserve">incrementan en </w:t>
-            </w:r>
-          </w:p>
-          <w:p>
-            <w:pPr>
-              <w:cnfStyle w:val="100000000000" w:firstRow="1" w:lastRow="0" w:firstColumn="0" w:lastColumn="0" w:oddVBand="0" w:evenVBand="0" w:oddHBand="0" w:evenHBand="0" w:firstRowFirstColumn="0" w:firstRowLastColumn="0" w:lastRowFirstColumn="0" w:lastRowLastColumn="0"/>
-            </w:pPr>
-            <w:r>
-              <w:t xml:space="preserve">la tabla </w:t>
+              <w:t xml:space="preserve">tabla </w:t>
             </w:r>
             <w:r>
               <w:rPr>
@@ -6650,8 +6853,15 @@
         </w:tc>
         <w:tc>
           <w:tcPr>
-            <w:tcW w:w="2443" w:type="dxa"/>
+            <w:tcW w:w="2445" w:type="dxa"/>
             <w:vMerge w:val="restart"/>
+            <w:tcBorders>
+              <w:top w:val="none" w:sz="0" w:space="0" w:color="auto"/>
+              <w:left w:val="none" w:sz="0" w:space="0" w:color="auto"/>
+              <w:bottom w:val="none" w:sz="0" w:space="0" w:color="auto"/>
+              <w:right w:val="none" w:sz="0" w:space="0" w:color="auto"/>
+            </w:tcBorders>
+            <w:shd w:val="clear" w:color="auto" w:fill="808080" w:themeFill="background1" w:themeFillShade="80"/>
             <w:vAlign w:val="center"/>
           </w:tcPr>
           <w:p>
@@ -6685,12 +6895,7 @@
             <w:cnfStyle w:val="001000000000" w:firstRow="0" w:lastRow="0" w:firstColumn="1" w:lastColumn="0" w:oddVBand="0" w:evenVBand="0" w:oddHBand="0" w:evenHBand="0" w:firstRowFirstColumn="0" w:firstRowLastColumn="0" w:lastRowFirstColumn="0" w:lastRowLastColumn="0"/>
             <w:tcW w:w="1204" w:type="dxa"/>
             <w:gridSpan w:val="2"/>
-            <w:tcBorders>
-              <w:top w:val="single" w:sz="4" w:space="0" w:color="5B9BD5" w:themeColor="accent1"/>
-              <w:left w:val="single" w:sz="4" w:space="0" w:color="5B9BD5" w:themeColor="accent1"/>
-              <w:bottom w:val="single" w:sz="4" w:space="0" w:color="5B9BD5" w:themeColor="accent1"/>
-            </w:tcBorders>
-            <w:shd w:val="clear" w:color="auto" w:fill="5B9BD5" w:themeFill="accent1"/>
+            <w:shd w:val="clear" w:color="auto" w:fill="808080" w:themeFill="background1" w:themeFillShade="80"/>
             <w:vAlign w:val="center"/>
           </w:tcPr>
           <w:p>
@@ -6712,12 +6917,7 @@
         <w:tc>
           <w:tcPr>
             <w:tcW w:w="1203" w:type="dxa"/>
-            <w:tcBorders>
-              <w:top w:val="single" w:sz="4" w:space="0" w:color="5B9BD5" w:themeColor="accent1"/>
-              <w:left w:val="single" w:sz="4" w:space="0" w:color="5B9BD5" w:themeColor="accent1"/>
-              <w:bottom w:val="single" w:sz="4" w:space="0" w:color="5B9BD5" w:themeColor="accent1"/>
-            </w:tcBorders>
-            <w:shd w:val="clear" w:color="auto" w:fill="5B9BD5" w:themeFill="accent1"/>
+            <w:shd w:val="clear" w:color="auto" w:fill="808080" w:themeFill="background1" w:themeFillShade="80"/>
             <w:vAlign w:val="center"/>
           </w:tcPr>
           <w:p>
@@ -6740,12 +6940,9 @@
         </w:tc>
         <w:tc>
           <w:tcPr>
-            <w:tcW w:w="2266" w:type="dxa"/>
+            <w:tcW w:w="2444" w:type="dxa"/>
             <w:vMerge/>
-            <w:tcBorders>
-              <w:bottom w:val="single" w:sz="4" w:space="0" w:color="5B9BD5" w:themeColor="accent1"/>
-            </w:tcBorders>
-            <w:shd w:val="clear" w:color="auto" w:fill="5B9BD5" w:themeFill="accent1"/>
+            <w:shd w:val="clear" w:color="auto" w:fill="808080" w:themeFill="background1" w:themeFillShade="80"/>
             <w:vAlign w:val="center"/>
           </w:tcPr>
           <w:p>
@@ -6756,12 +6953,9 @@
         </w:tc>
         <w:tc>
           <w:tcPr>
-            <w:tcW w:w="1902" w:type="dxa"/>
+            <w:tcW w:w="2445" w:type="dxa"/>
             <w:vMerge/>
-            <w:tcBorders>
-              <w:bottom w:val="single" w:sz="4" w:space="0" w:color="5B9BD5" w:themeColor="accent1"/>
-            </w:tcBorders>
-            <w:shd w:val="clear" w:color="auto" w:fill="5B9BD5" w:themeFill="accent1"/>
+            <w:shd w:val="clear" w:color="auto" w:fill="808080" w:themeFill="background1" w:themeFillShade="80"/>
           </w:tcPr>
           <w:p>
             <w:pPr>
@@ -6771,11 +6965,9 @@
         </w:tc>
         <w:tc>
           <w:tcPr>
-            <w:tcW w:w="2443" w:type="dxa"/>
+            <w:tcW w:w="2445" w:type="dxa"/>
             <w:vMerge/>
-            <w:tcBorders>
-              <w:bottom w:val="single" w:sz="4" w:space="0" w:color="5B9BD5" w:themeColor="accent1"/>
-            </w:tcBorders>
+            <w:shd w:val="clear" w:color="auto" w:fill="808080" w:themeFill="background1" w:themeFillShade="80"/>
             <w:vAlign w:val="center"/>
           </w:tcPr>
           <w:p>
@@ -6849,20 +7041,14 @@
         </w:tc>
         <w:tc>
           <w:tcPr>
-            <w:tcW w:w="2266" w:type="dxa"/>
+            <w:tcW w:w="2444" w:type="dxa"/>
           </w:tcPr>
           <w:p>
             <w:pPr>
               <w:cnfStyle w:val="000000000000" w:firstRow="0" w:lastRow="0" w:firstColumn="0" w:lastColumn="0" w:oddVBand="0" w:evenVBand="0" w:oddHBand="0" w:evenHBand="0" w:firstRowFirstColumn="0" w:firstRowLastColumn="0" w:lastRowFirstColumn="0" w:lastRowLastColumn="0"/>
             </w:pPr>
             <w:r>
-              <w:t>alta_</w:t>
-            </w:r>
-            <w:r>
-              <w:t>analizada_</w:t>
-            </w:r>
-            <w:r>
-              <w:t>por_id</w:t>
+              <w:t>alta_analizada_por_id</w:t>
             </w:r>
           </w:p>
           <w:p>
@@ -6874,12 +7060,20 @@
             </w:r>
             <w:r>
               <w:t>en</w:t>
+            </w:r>
+          </w:p>
+          <w:p>
+            <w:pPr>
+              <w:cnfStyle w:val="000000000000" w:firstRow="0" w:lastRow="0" w:firstColumn="0" w:lastColumn="0" w:oddVBand="0" w:evenVBand="0" w:oddHBand="0" w:evenHBand="0" w:firstRowFirstColumn="0" w:firstRowLastColumn="0" w:lastRowFirstColumn="0" w:lastRowLastColumn="0"/>
+            </w:pPr>
+            <w:r>
+              <w:t>status_registro_id</w:t>
             </w:r>
           </w:p>
         </w:tc>
         <w:tc>
           <w:tcPr>
-            <w:tcW w:w="1902" w:type="dxa"/>
+            <w:tcW w:w="2445" w:type="dxa"/>
           </w:tcPr>
           <w:p>
             <w:pPr>
@@ -6906,7 +7100,7 @@
         </w:tc>
         <w:tc>
           <w:tcPr>
-            <w:tcW w:w="2443" w:type="dxa"/>
+            <w:tcW w:w="2445" w:type="dxa"/>
             <w:shd w:val="clear" w:color="auto" w:fill="auto"/>
             <w:vAlign w:val="center"/>
           </w:tcPr>
@@ -6979,54 +7173,91 @@
         </w:tc>
         <w:tc>
           <w:tcPr>
-            <w:tcW w:w="2266" w:type="dxa"/>
+            <w:tcW w:w="2444" w:type="dxa"/>
             <w:vMerge w:val="restart"/>
             <w:vAlign w:val="center"/>
           </w:tcPr>
           <w:p>
             <w:pPr>
               <w:cnfStyle w:val="000000000000" w:firstRow="0" w:lastRow="0" w:firstColumn="0" w:lastColumn="0" w:oddVBand="0" w:evenVBand="0" w:oddHBand="0" w:evenHBand="0" w:firstRowFirstColumn="0" w:firstRowLastColumn="0" w:lastRowFirstColumn="0" w:lastRowLastColumn="0"/>
-            </w:pPr>
-            <w:r>
+              <w:rPr>
+                <w:sz w:val="16"/>
+                <w:szCs w:val="16"/>
+              </w:rPr>
+            </w:pPr>
+            <w:r>
+              <w:rPr>
+                <w:sz w:val="16"/>
+                <w:szCs w:val="16"/>
+              </w:rPr>
+              <w:t>cambio_status_analizado</w:t>
+            </w:r>
+            <w:r>
+              <w:rPr>
+                <w:sz w:val="16"/>
+                <w:szCs w:val="16"/>
+              </w:rPr>
+              <w:t>_por_id</w:t>
+            </w:r>
+          </w:p>
+          <w:p>
+            <w:pPr>
+              <w:cnfStyle w:val="000000000000" w:firstRow="0" w:lastRow="0" w:firstColumn="0" w:lastColumn="0" w:oddVBand="0" w:evenVBand="0" w:oddHBand="0" w:evenHBand="0" w:firstRowFirstColumn="0" w:firstRowLastColumn="0" w:lastRowFirstColumn="0" w:lastRowLastColumn="0"/>
+              <w:rPr>
+                <w:sz w:val="16"/>
+                <w:szCs w:val="16"/>
+              </w:rPr>
+            </w:pPr>
+            <w:r>
+              <w:rPr>
+                <w:sz w:val="16"/>
+                <w:szCs w:val="16"/>
+              </w:rPr>
               <w:t>cambio_status_</w:t>
             </w:r>
             <w:r>
-              <w:t xml:space="preserve"> </w:t>
-            </w:r>
-          </w:p>
-          <w:p>
-            <w:pPr>
-              <w:jc w:val="right"/>
+              <w:rPr>
+                <w:sz w:val="16"/>
+                <w:szCs w:val="16"/>
+              </w:rPr>
+              <w:t>an</w:t>
+            </w:r>
+            <w:r>
+              <w:rPr>
+                <w:sz w:val="16"/>
+                <w:szCs w:val="16"/>
+              </w:rPr>
+              <w:t>alizado</w:t>
+            </w:r>
+            <w:r>
+              <w:rPr>
+                <w:sz w:val="16"/>
+                <w:szCs w:val="16"/>
+              </w:rPr>
+              <w:t>_</w:t>
+            </w:r>
+            <w:r>
+              <w:rPr>
+                <w:sz w:val="16"/>
+                <w:szCs w:val="16"/>
+              </w:rPr>
+              <w:t>en</w:t>
+            </w:r>
+          </w:p>
+          <w:p>
+            <w:pPr>
               <w:cnfStyle w:val="000000000000" w:firstRow="0" w:lastRow="0" w:firstColumn="0" w:lastColumn="0" w:oddVBand="0" w:evenVBand="0" w:oddHBand="0" w:evenHBand="0" w:firstRowFirstColumn="0" w:firstRowLastColumn="0" w:lastRowFirstColumn="0" w:lastRowLastColumn="0"/>
             </w:pPr>
             <w:r>
-              <w:t>analizado_por_id</w:t>
-            </w:r>
-          </w:p>
-          <w:p>
-            <w:pPr>
-              <w:cnfStyle w:val="000000000000" w:firstRow="0" w:lastRow="0" w:firstColumn="0" w:lastColumn="0" w:oddVBand="0" w:evenVBand="0" w:oddHBand="0" w:evenHBand="0" w:firstRowFirstColumn="0" w:firstRowLastColumn="0" w:lastRowFirstColumn="0" w:lastRowLastColumn="0"/>
-            </w:pPr>
-            <w:r>
-              <w:t xml:space="preserve">cambio_status_ </w:t>
-            </w:r>
-          </w:p>
-          <w:p>
-            <w:pPr>
-              <w:jc w:val="right"/>
-              <w:cnfStyle w:val="000000000000" w:firstRow="0" w:lastRow="0" w:firstColumn="0" w:lastColumn="0" w:oddVBand="0" w:evenVBand="0" w:oddHBand="0" w:evenHBand="0" w:firstRowFirstColumn="0" w:firstRowLastColumn="0" w:lastRowFirstColumn="0" w:lastRowLastColumn="0"/>
-            </w:pPr>
-            <w:r>
-              <w:t>analizado_</w:t>
-            </w:r>
-            <w:r>
-              <w:t>en</w:t>
-            </w:r>
+              <w:t>status_registro_id</w:t>
+            </w:r>
+            <w:bookmarkStart w:id="22" w:name="_GoBack"/>
+            <w:bookmarkEnd w:id="22"/>
           </w:p>
         </w:tc>
         <w:tc>
           <w:tcPr>
-            <w:tcW w:w="1902" w:type="dxa"/>
+            <w:tcW w:w="2445" w:type="dxa"/>
             <w:vMerge w:val="restart"/>
             <w:vAlign w:val="center"/>
           </w:tcPr>
@@ -7055,7 +7286,7 @@
         </w:tc>
         <w:tc>
           <w:tcPr>
-            <w:tcW w:w="2443" w:type="dxa"/>
+            <w:tcW w:w="2445" w:type="dxa"/>
             <w:vMerge w:val="restart"/>
           </w:tcPr>
           <w:p>
@@ -7152,7 +7383,7 @@
         </w:tc>
         <w:tc>
           <w:tcPr>
-            <w:tcW w:w="2266" w:type="dxa"/>
+            <w:tcW w:w="2444" w:type="dxa"/>
             <w:vMerge/>
           </w:tcPr>
           <w:p>
@@ -7163,7 +7394,7 @@
         </w:tc>
         <w:tc>
           <w:tcPr>
-            <w:tcW w:w="1902" w:type="dxa"/>
+            <w:tcW w:w="2445" w:type="dxa"/>
             <w:vMerge/>
           </w:tcPr>
           <w:p>
@@ -7174,18 +7405,145 @@
         </w:tc>
         <w:tc>
           <w:tcPr>
-            <w:tcW w:w="2443" w:type="dxa"/>
+            <w:tcW w:w="2445" w:type="dxa"/>
             <w:vMerge/>
           </w:tcPr>
           <w:p>
             <w:pPr>
               <w:cnfStyle w:val="000000000000" w:firstRow="0" w:lastRow="0" w:firstColumn="0" w:lastColumn="0" w:oddVBand="0" w:evenVBand="0" w:oddHBand="0" w:evenHBand="0" w:firstRowFirstColumn="0" w:firstRowLastColumn="0" w:lastRowFirstColumn="0" w:lastRowLastColumn="0"/>
             </w:pPr>
+          </w:p>
+        </w:tc>
+      </w:tr>
+      <w:tr>
+        <w:trPr>
+          <w:trHeight w:val="270"/>
+          <w:jc w:val="center"/>
+        </w:trPr>
+        <w:tc>
+          <w:tcPr>
+            <w:cnfStyle w:val="001000000000" w:firstRow="0" w:lastRow="0" w:firstColumn="1" w:lastColumn="0" w:oddVBand="0" w:evenVBand="0" w:oddHBand="0" w:evenHBand="0" w:firstRowFirstColumn="0" w:firstRowLastColumn="0" w:lastRowFirstColumn="0" w:lastRowLastColumn="0"/>
+            <w:tcW w:w="2407" w:type="dxa"/>
+            <w:gridSpan w:val="3"/>
+            <w:shd w:val="clear" w:color="auto" w:fill="F2F2F2" w:themeFill="background1" w:themeFillShade="F2"/>
+            <w:vAlign w:val="center"/>
+          </w:tcPr>
+          <w:p>
+            <w:pPr>
+              <w:jc w:val="center"/>
+            </w:pPr>
+            <w:r>
+              <w:t>COMENTARIOS</w:t>
+            </w:r>
+          </w:p>
+        </w:tc>
+        <w:tc>
+          <w:tcPr>
+            <w:tcW w:w="2444" w:type="dxa"/>
+            <w:shd w:val="clear" w:color="auto" w:fill="F2F2F2" w:themeFill="background1" w:themeFillShade="F2"/>
+            <w:vAlign w:val="center"/>
+          </w:tcPr>
+          <w:p>
+            <w:pPr>
+              <w:cnfStyle w:val="000000000000" w:firstRow="0" w:lastRow="0" w:firstColumn="0" w:lastColumn="0" w:oddVBand="0" w:evenVBand="0" w:oddHBand="0" w:evenHBand="0" w:firstRowFirstColumn="0" w:firstRowLastColumn="0" w:lastRowFirstColumn="0" w:lastRowLastColumn="0"/>
+            </w:pPr>
+            <w:r>
+              <w:t>Para dejar asentado que se cambió el status del registro que tenía algún status original de esta tabla.</w:t>
+            </w:r>
+          </w:p>
+        </w:tc>
+        <w:tc>
+          <w:tcPr>
+            <w:tcW w:w="2445" w:type="dxa"/>
+            <w:shd w:val="clear" w:color="auto" w:fill="F2F2F2" w:themeFill="background1" w:themeFillShade="F2"/>
+            <w:vAlign w:val="center"/>
+          </w:tcPr>
+          <w:p>
+            <w:pPr>
+              <w:cnfStyle w:val="000000000000" w:firstRow="0" w:lastRow="0" w:firstColumn="0" w:lastColumn="0" w:oddVBand="0" w:evenVBand="0" w:oddHBand="0" w:evenHBand="0" w:firstRowFirstColumn="0" w:firstRowLastColumn="0" w:lastRowFirstColumn="0" w:lastRowLastColumn="0"/>
+            </w:pPr>
+            <w:r>
+              <w:t xml:space="preserve">Para contar la cantidad de </w:t>
+            </w:r>
+            <w:r>
+              <w:rPr>
+                <w:b/>
+              </w:rPr>
+              <w:t>registros creados</w:t>
+            </w:r>
+            <w:r>
+              <w:t xml:space="preserve"> o </w:t>
+            </w:r>
+            <w:r>
+              <w:rPr>
+                <w:b/>
+              </w:rPr>
+              <w:t>cambios de status sugeridos</w:t>
+            </w:r>
+            <w:r>
+              <w:rPr>
+                <w:b/>
+                <w:vertAlign w:val="superscript"/>
+              </w:rPr>
+              <w:t>(X)</w:t>
+            </w:r>
+            <w:r>
+              <w:t xml:space="preserve"> por el usuario, que fueron aprobados o rechazados.</w:t>
+            </w:r>
+          </w:p>
+        </w:tc>
+        <w:tc>
+          <w:tcPr>
+            <w:tcW w:w="2445" w:type="dxa"/>
+            <w:shd w:val="clear" w:color="auto" w:fill="F2F2F2" w:themeFill="background1" w:themeFillShade="F2"/>
+          </w:tcPr>
+          <w:p>
+            <w:pPr>
+              <w:cnfStyle w:val="000000000000" w:firstRow="0" w:lastRow="0" w:firstColumn="0" w:lastColumn="0" w:oddVBand="0" w:evenVBand="0" w:oddHBand="0" w:evenHBand="0" w:firstRowFirstColumn="0" w:firstRowLastColumn="0" w:lastRowFirstColumn="0" w:lastRowLastColumn="0"/>
+            </w:pPr>
+            <w:r>
+              <w:t xml:space="preserve">Es donde se almacena la información a darle al usuario que </w:t>
+            </w:r>
+            <w:r>
+              <w:rPr>
+                <w:b/>
+              </w:rPr>
+              <w:t>creó el registro</w:t>
+            </w:r>
+            <w:r>
+              <w:t xml:space="preserve"> o </w:t>
+            </w:r>
+            <w:r>
+              <w:rPr>
+                <w:b/>
+              </w:rPr>
+              <w:t>sugirió el cambio</w:t>
+            </w:r>
+            <w:r>
+              <w:rPr>
+                <w:b/>
+              </w:rPr>
+              <w:t xml:space="preserve"> de status</w:t>
+            </w:r>
+            <w:r>
+              <w:t>.</w:t>
+            </w:r>
           </w:p>
         </w:tc>
       </w:tr>
     </w:tbl>
     <w:p>
+      <w:r>
+        <w:rPr>
+          <w:vertAlign w:val="superscript"/>
+        </w:rPr>
+        <w:t xml:space="preserve">(X) </w:t>
+      </w:r>
+      <w:r>
+        <w:t>La propuesta de cambio de status es considerada como una edición.</w:t>
+      </w:r>
+    </w:p>
+    <w:p>
       <w:pPr>
         <w:pStyle w:val="Dots"/>
       </w:pPr>
@@ -7224,234 +7582,6 @@
       </w:r>
       <w:r>
         <w:t>el motivo es con penalidad, hay un conflicto entre revisores.</w:t>
-      </w:r>
-    </w:p>
-    <w:p>
-      <w:pPr>
-        <w:pStyle w:val="Dots"/>
-      </w:pPr>
-      <w:r>
-        <w:t>Impacto</w:t>
-      </w:r>
-      <w:r>
-        <w:t xml:space="preserve"> </w:t>
-      </w:r>
-      <w:r>
-        <w:t>en el Registro Original de la Entidad</w:t>
-      </w:r>
-      <w:r>
-        <w:t>:</w:t>
-      </w:r>
-    </w:p>
-    <w:p>
-      <w:pPr>
-        <w:pStyle w:val="Nmeros"/>
-      </w:pPr>
-      <w:r>
-        <w:t>alta_analizada: para dejar asentado cuándo se cambió el status de un registro</w:t>
-      </w:r>
-      <w:r>
-        <w:t xml:space="preserve"> con status</w:t>
-      </w:r>
-      <w:r>
-        <w:t xml:space="preserve"> </w:t>
-      </w:r>
-      <w:r>
-        <w:rPr>
-          <w:b/>
-          <w:i/>
-        </w:rPr>
-        <w:t>C</w:t>
-      </w:r>
-      <w:r>
-        <w:rPr>
-          <w:b/>
-          <w:i/>
-        </w:rPr>
-        <w:t>reado</w:t>
-      </w:r>
-      <w:r>
-        <w:t>.</w:t>
-      </w:r>
-    </w:p>
-    <w:p>
-      <w:pPr>
-        <w:pStyle w:val="Nmeros"/>
-      </w:pPr>
-      <w:r>
-        <w:t xml:space="preserve">cambio_status_analizado: </w:t>
-      </w:r>
-      <w:bookmarkStart w:id="22" w:name="_GoBack"/>
-      <w:bookmarkEnd w:id="22"/>
-      <w:r>
-        <w:t xml:space="preserve">para dejar asentado cuándo se cambió el status de un registro </w:t>
-      </w:r>
-      <w:r>
-        <w:t>con status provisorio (</w:t>
-      </w:r>
-      <w:r>
-        <w:rPr>
-          <w:b/>
-          <w:i/>
-        </w:rPr>
-        <w:t>Inactivar</w:t>
-      </w:r>
-      <w:r>
-        <w:t xml:space="preserve"> o </w:t>
-      </w:r>
-      <w:r>
-        <w:rPr>
-          <w:b/>
-          <w:i/>
-        </w:rPr>
-        <w:t>Recuperar</w:t>
-      </w:r>
-      <w:r>
-        <w:t>)</w:t>
-      </w:r>
-      <w:r>
-        <w:t>.</w:t>
-      </w:r>
-    </w:p>
-    <w:p>
-      <w:pPr>
-        <w:pStyle w:val="Dots"/>
-      </w:pPr>
-      <w:r>
-        <w:t>Campos que incrementan en la tabla Usuarios</w:t>
-      </w:r>
-      <w:r>
-        <w:t>:</w:t>
-      </w:r>
-    </w:p>
-    <w:p>
-      <w:pPr>
-        <w:pStyle w:val="Nmeros"/>
-      </w:pPr>
-      <w:r>
-        <w:t>cant_altas</w:t>
-      </w:r>
-      <w:r>
-        <w:t xml:space="preserve">: se usa para </w:t>
-      </w:r>
-      <w:r>
-        <w:t>aumentar</w:t>
-      </w:r>
-      <w:r>
-        <w:t xml:space="preserve"> de la cantidad de </w:t>
-      </w:r>
-      <w:r>
-        <w:rPr>
-          <w:b/>
-        </w:rPr>
-        <w:t>registros creados</w:t>
-      </w:r>
-      <w:r>
-        <w:t xml:space="preserve"> por el usuario, que fueron aprobados y rechazados.</w:t>
-      </w:r>
-    </w:p>
-    <w:p>
-      <w:pPr>
-        <w:pStyle w:val="Nmeros"/>
-      </w:pPr>
-      <w:r>
-        <w:t>cant_edic</w:t>
-      </w:r>
-      <w:r>
-        <w:t xml:space="preserve">: </w:t>
-      </w:r>
-      <w:r>
-        <w:t xml:space="preserve">se usa para </w:t>
-      </w:r>
-      <w:r>
-        <w:t>aumentar</w:t>
-      </w:r>
-      <w:r>
-        <w:t xml:space="preserve"> la cantidad de </w:t>
-      </w:r>
-      <w:r>
-        <w:rPr>
-          <w:b/>
-        </w:rPr>
-        <w:t>campos</w:t>
-      </w:r>
-      <w:r>
-        <w:rPr>
-          <w:b/>
-        </w:rPr>
-        <w:t xml:space="preserve"> </w:t>
-      </w:r>
-      <w:r>
-        <w:rPr>
-          <w:b/>
-        </w:rPr>
-        <w:t>editados</w:t>
-      </w:r>
-      <w:r>
-        <w:t xml:space="preserve"> por el usuario, que fueron aprobados y rechazados.</w:t>
-      </w:r>
-      <w:r>
-        <w:t xml:space="preserve"> La propuesta de cambio de status es considerada como una edición.</w:t>
-      </w:r>
-    </w:p>
-    <w:p>
-      <w:pPr>
-        <w:pStyle w:val="Dots"/>
-      </w:pPr>
-      <w:r>
-        <w:t>Impacto en otras tablas:</w:t>
-      </w:r>
-    </w:p>
-    <w:p>
-      <w:pPr>
-        <w:pStyle w:val="Nmeros"/>
-      </w:pPr>
-      <w:r>
-        <w:t xml:space="preserve">altas_registros: es </w:t>
-      </w:r>
-      <w:r>
-        <w:t xml:space="preserve">donde se almacena </w:t>
-      </w:r>
-      <w:r>
-        <w:t xml:space="preserve">la información a </w:t>
-      </w:r>
-      <w:r>
-        <w:t xml:space="preserve">darle al usuario que </w:t>
-      </w:r>
-      <w:r>
-        <w:rPr>
-          <w:b/>
-        </w:rPr>
-        <w:t>creó el registro</w:t>
-      </w:r>
-      <w:r>
-        <w:t>.</w:t>
-      </w:r>
-    </w:p>
-    <w:p>
-      <w:pPr>
-        <w:pStyle w:val="Nmeros"/>
-      </w:pPr>
-      <w:r>
-        <w:t xml:space="preserve">edic_registros: </w:t>
-      </w:r>
-      <w:r>
-        <w:t xml:space="preserve">es donde se almacena la información </w:t>
-      </w:r>
-      <w:r>
-        <w:t xml:space="preserve">a darle </w:t>
-      </w:r>
-      <w:r>
-        <w:t xml:space="preserve">al usuario que </w:t>
-      </w:r>
-      <w:r>
-        <w:rPr>
-          <w:b/>
-        </w:rPr>
-        <w:t>sugirió el cambio</w:t>
-      </w:r>
-      <w:r>
-        <w:t>.</w:t>
       </w:r>
     </w:p>
     <w:p>
@@ -9071,14 +9201,27 @@
     <w:r>
       <w:t>/</w:t>
     </w:r>
-    <w:fldSimple w:instr=" NUMPAGES   \* MERGEFORMAT ">
-      <w:r>
-        <w:rPr>
-          <w:noProof/>
-        </w:rPr>
-        <w:t>16</w:t>
-      </w:r>
-    </w:fldSimple>
+    <w:r>
+      <w:fldChar w:fldCharType="begin"/>
+    </w:r>
+    <w:r>
+      <w:instrText xml:space="preserve"> NUMPAGES   \* MERGEFORMAT </w:instrText>
+    </w:r>
+    <w:r>
+      <w:fldChar w:fldCharType="separate"/>
+    </w:r>
+    <w:r>
+      <w:rPr>
+        <w:noProof/>
+      </w:rPr>
+      <w:t>16</w:t>
+    </w:r>
+    <w:r>
+      <w:rPr>
+        <w:noProof/>
+      </w:rPr>
+      <w:fldChar w:fldCharType="end"/>
+    </w:r>
   </w:p>
 </w:ftr>
 </file>
@@ -11567,7 +11710,7 @@
 </file>
 
 <file path=customXml/itemProps1.xml><?xml version="1.0" encoding="utf-8"?>
-<ds:datastoreItem xmlns:ds="http://schemas.openxmlformats.org/officeDocument/2006/customXml" ds:itemID="{6B38AEA0-B7B4-43CA-B299-5506D1DBB103}">
+<ds:datastoreItem xmlns:ds="http://schemas.openxmlformats.org/officeDocument/2006/customXml" ds:itemID="{57FA6C46-341F-457D-900D-B033A4F3C400}">
   <ds:schemaRefs>
     <ds:schemaRef ds:uri="http://schemas.openxmlformats.org/officeDocument/2006/bibliography"/>
   </ds:schemaRefs>

</xml_diff>